<commit_message>
Criar algoritmo de gerenciamento de uma loja
</commit_message>
<xml_diff>
--- a/disciplinas-faculdade/primeiro-periodo/principios-e-valores/projeto-de-vida/projeto-de-vida.docx
+++ b/disciplinas-faculdade/primeiro-periodo/principios-e-valores/projeto-de-vida/projeto-de-vida.docx
@@ -70,7 +70,7 @@
                 <wp:positionV relativeFrom="paragraph">
                   <wp:posOffset>-689610</wp:posOffset>
                 </wp:positionV>
-                <wp:extent cx="344170" cy="296545"/>
+                <wp:extent cx="344805" cy="297180"/>
                 <wp:effectExtent l="0" t="0" r="0" b="0"/>
                 <wp:wrapNone/>
                 <wp:docPr id="1" name="Retângulo: Cantos Arredondados 3"/>
@@ -81,7 +81,7 @@
                       <wps:spPr>
                         <a:xfrm>
                           <a:off x="0" y="0"/>
-                          <a:ext cx="343440" cy="295920"/>
+                          <a:ext cx="344160" cy="296640"/>
                         </a:xfrm>
                         <a:prstGeom prst="roundRect">
                           <a:avLst>
@@ -142,7 +142,7 @@
                 <wp:positionV relativeFrom="paragraph">
                   <wp:posOffset>-661035</wp:posOffset>
                 </wp:positionV>
-                <wp:extent cx="401320" cy="248920"/>
+                <wp:extent cx="401955" cy="249555"/>
                 <wp:effectExtent l="0" t="0" r="0" b="0"/>
                 <wp:wrapNone/>
                 <wp:docPr id="3" name="Retângulo: Cantos Arredondados 2"/>
@@ -153,7 +153,7 @@
                       <wps:spPr>
                         <a:xfrm>
                           <a:off x="0" y="0"/>
-                          <a:ext cx="400680" cy="248400"/>
+                          <a:ext cx="401400" cy="248760"/>
                         </a:xfrm>
                         <a:prstGeom prst="roundRect">
                           <a:avLst>
@@ -214,18 +214,7 @@
           <w:szCs w:val="24"/>
           <w:lang w:eastAsia="pt-BR"/>
         </w:rPr>
-        <w:t xml:space="preserve">CURSO </w:t>
-      </w:r>
-      <w:r>
-        <w:rPr>
-          <w:rFonts w:eastAsia="Times New Roman" w:cs="Arial" w:ascii="Arial" w:hAnsi="Arial"/>
-          <w:b/>
-          <w:color w:val="212529"/>
-          <w:sz w:val="24"/>
-          <w:szCs w:val="24"/>
-          <w:lang w:eastAsia="pt-BR"/>
-        </w:rPr>
-        <w:t>SUPERIOR DE TECNOLOGIA EM ANÁLISE E DESENVOLVIMENTO DE SISTEMAS</w:t>
+        <w:t>CURSO SUPERIOR DE TECNOLOGIA EM ANÁLISE E DESENVOLVIMENTO DE SISTEMAS</w:t>
       </w:r>
     </w:p>
     <w:p>
@@ -323,26 +312,18 @@
         <w:pStyle w:val="Normal"/>
         <w:spacing w:lineRule="auto" w:line="360" w:before="0" w:after="160"/>
         <w:jc w:val="center"/>
-        <w:rPr>
-          <w:rFonts w:ascii="Arial" w:hAnsi="Arial" w:eastAsia="Times New Roman" w:cs="Arial"/>
-          <w:b/>
-          <w:b/>
-          <w:color w:val="212529"/>
-          <w:sz w:val="24"/>
-          <w:szCs w:val="24"/>
-          <w:lang w:eastAsia="pt-BR"/>
-        </w:rPr>
-      </w:pPr>
-      <w:r>
-        <w:rPr>
-          <w:rFonts w:eastAsia="Times New Roman" w:cs="Arial" w:ascii="Arial" w:hAnsi="Arial"/>
-          <w:b/>
-          <w:color w:val="212529"/>
-          <w:sz w:val="24"/>
-          <w:szCs w:val="24"/>
-          <w:lang w:eastAsia="pt-BR"/>
-        </w:rPr>
-        <w:t>NOME DO(A) ESTUDANTE</w:t>
+        <w:rPr/>
+      </w:pPr>
+      <w:r>
+        <w:rPr>
+          <w:rFonts w:eastAsia="Times New Roman" w:cs="Arial" w:ascii="Arial" w:hAnsi="Arial"/>
+          <w:b/>
+          <w:color w:val="212529"/>
+          <w:sz w:val="24"/>
+          <w:szCs w:val="24"/>
+          <w:lang w:eastAsia="pt-BR"/>
+        </w:rPr>
+        <w:t>JONATHAS DOS SANTOS CARDOSO</w:t>
       </w:r>
     </w:p>
     <w:p>
@@ -443,13 +424,7 @@
         <w:shd w:val="clear" w:color="auto" w:fill="FFFFFF"/>
         <w:spacing w:lineRule="auto" w:line="360" w:before="0" w:after="0"/>
         <w:jc w:val="center"/>
-        <w:rPr>
-          <w:rFonts w:ascii="Arial" w:hAnsi="Arial" w:cs="Arial"/>
-          <w:b/>
-          <w:b/>
-          <w:sz w:val="24"/>
-          <w:szCs w:val="24"/>
-        </w:rPr>
+        <w:rPr/>
       </w:pPr>
       <w:r>
         <w:rPr>
@@ -467,11 +442,7 @@
         <w:shd w:val="clear" w:color="auto" w:fill="FFFFFF"/>
         <w:spacing w:lineRule="auto" w:line="360" w:before="0" w:after="0"/>
         <w:jc w:val="center"/>
-        <w:rPr>
-          <w:rFonts w:ascii="Arial" w:hAnsi="Arial" w:cs="Arial"/>
-          <w:sz w:val="24"/>
-          <w:szCs w:val="24"/>
-        </w:rPr>
+        <w:rPr/>
       </w:pPr>
       <w:r>
         <w:rPr>
@@ -685,15 +656,7 @@
         <w:shd w:val="clear" w:color="auto" w:fill="FFFFFF"/>
         <w:spacing w:lineRule="auto" w:line="360" w:before="0" w:afterAutospacing="1"/>
         <w:jc w:val="center"/>
-        <w:rPr>
-          <w:rFonts w:ascii="Arial" w:hAnsi="Arial" w:eastAsia="Times New Roman" w:cs="Arial"/>
-          <w:b/>
-          <w:b/>
-          <w:color w:val="212529"/>
-          <w:sz w:val="24"/>
-          <w:szCs w:val="24"/>
-          <w:lang w:eastAsia="pt-BR"/>
-        </w:rPr>
+        <w:rPr/>
       </w:pPr>
       <w:r>
         <mc:AlternateContent>
@@ -707,7 +670,7 @@
                 <wp:positionV relativeFrom="paragraph">
                   <wp:posOffset>-661035</wp:posOffset>
                 </wp:positionV>
-                <wp:extent cx="353695" cy="287020"/>
+                <wp:extent cx="354330" cy="287655"/>
                 <wp:effectExtent l="0" t="0" r="0" b="0"/>
                 <wp:wrapNone/>
                 <wp:docPr id="4" name="Retângulo: Cantos Arredondados 1"/>
@@ -718,7 +681,7 @@
                       <wps:spPr>
                         <a:xfrm>
                           <a:off x="0" y="0"/>
-                          <a:ext cx="353160" cy="286560"/>
+                          <a:ext cx="353520" cy="286920"/>
                         </a:xfrm>
                         <a:prstGeom prst="roundRect">
                           <a:avLst>
@@ -759,7 +722,7 @@
           <w:szCs w:val="24"/>
           <w:lang w:eastAsia="pt-BR"/>
         </w:rPr>
-        <w:t>NOME DO(A) ESTUDANTE</w:t>
+        <w:t>JONATHAS DOS SANTOS CARDOSO</w:t>
       </w:r>
     </w:p>
     <w:p>
@@ -1060,39 +1023,7 @@
           <w:sz w:val="24"/>
           <w:szCs w:val="24"/>
         </w:rPr>
-        <w:t xml:space="preserve">Trabalho apresentado para a Disciplina: Relação: Princípios e Valores, pelo </w:t>
-      </w:r>
-      <w:r>
-        <w:rPr>
-          <w:rFonts w:cs="Arial" w:ascii="Arial" w:hAnsi="Arial"/>
-          <w:sz w:val="24"/>
-          <w:szCs w:val="24"/>
-        </w:rPr>
-        <w:t xml:space="preserve"> Curso superior de tecnologia em Análise e Desenvolvimento de Sistemas</w:t>
-      </w:r>
-      <w:r>
-        <w:rPr>
-          <w:rFonts w:cs="Arial" w:ascii="Arial" w:hAnsi="Arial"/>
-          <w:sz w:val="24"/>
-          <w:szCs w:val="24"/>
-        </w:rPr>
-        <w:t xml:space="preserve"> ministrada pelo professor </w:t>
-      </w:r>
-      <w:r>
-        <w:rPr>
-          <w:rFonts w:cs="Arial" w:ascii="Arial" w:hAnsi="Arial"/>
-          <w:sz w:val="24"/>
-          <w:szCs w:val="24"/>
-        </w:rPr>
-        <w:t>Angelica Bezerra Martins</w:t>
-      </w:r>
-      <w:r>
-        <w:rPr>
-          <w:rFonts w:cs="Arial" w:ascii="Arial" w:hAnsi="Arial"/>
-          <w:sz w:val="24"/>
-          <w:szCs w:val="24"/>
-        </w:rPr>
-        <w:t>, da Faculdade Imaculada Conceição do Recife (FICR).</w:t>
+        <w:t>Trabalho apresentado para a Disciplina: Relação: Princípios e Valores, pelo  Curso superior de tecnologia em Análise e Desenvolvimento de Sistemas ministrada pelo professor Angelica Bezerra Martins, da Faculdade Imaculada Conceição do Recife (FICR).</w:t>
       </w:r>
     </w:p>
     <w:p>
@@ -3620,7 +3551,7 @@
                   </pic:nvPicPr>
                   <pic:blipFill>
                     <a:blip r:embed="rId3"/>
-                    <a:srcRect l="22082" t="33581" r="21037" b="20500"/>
+                    <a:srcRect l="22082" t="33585" r="21037" b="20507"/>
                     <a:stretch>
                       <a:fillRect/>
                     </a:stretch>
@@ -4237,6 +4168,1541 @@
           <w:lang w:eastAsia="pt-BR"/>
         </w:rPr>
         <w:t>Bom trabalho!</w:t>
+      </w:r>
+    </w:p>
+    <w:p>
+      <w:pPr>
+        <w:pStyle w:val="Normal"/>
+        <w:shd w:val="clear" w:color="auto" w:fill="FFFFFF" w:themeFill="background1"/>
+        <w:spacing w:lineRule="auto" w:line="360" w:before="0" w:after="0"/>
+        <w:jc w:val="right"/>
+        <w:rPr>
+          <w:rFonts w:ascii="Arial" w:hAnsi="Arial" w:eastAsia="Times New Roman" w:cs="Arial"/>
+          <w:color w:val="212529"/>
+          <w:sz w:val="24"/>
+          <w:szCs w:val="24"/>
+          <w:lang w:eastAsia="pt-BR"/>
+        </w:rPr>
+      </w:pPr>
+      <w:r>
+        <w:rPr/>
+      </w:r>
+    </w:p>
+    <w:p>
+      <w:pPr>
+        <w:pStyle w:val="Normal"/>
+        <w:shd w:val="clear" w:color="auto" w:fill="FFFFFF" w:themeFill="background1"/>
+        <w:spacing w:lineRule="auto" w:line="360" w:before="0" w:after="0"/>
+        <w:jc w:val="right"/>
+        <w:rPr>
+          <w:rFonts w:ascii="Arial" w:hAnsi="Arial" w:eastAsia="Times New Roman" w:cs="Arial"/>
+          <w:color w:val="212529"/>
+          <w:sz w:val="24"/>
+          <w:szCs w:val="24"/>
+          <w:lang w:eastAsia="pt-BR"/>
+        </w:rPr>
+      </w:pPr>
+      <w:r>
+        <w:rPr/>
+      </w:r>
+    </w:p>
+    <w:p>
+      <w:pPr>
+        <w:pStyle w:val="Normal"/>
+        <w:shd w:val="clear" w:color="auto" w:fill="FFFFFF" w:themeFill="background1"/>
+        <w:spacing w:lineRule="auto" w:line="360" w:before="0" w:after="0"/>
+        <w:jc w:val="right"/>
+        <w:rPr>
+          <w:rFonts w:ascii="Arial" w:hAnsi="Arial" w:eastAsia="Times New Roman" w:cs="Arial"/>
+          <w:color w:val="212529"/>
+          <w:sz w:val="24"/>
+          <w:szCs w:val="24"/>
+          <w:lang w:eastAsia="pt-BR"/>
+        </w:rPr>
+      </w:pPr>
+      <w:r>
+        <w:rPr/>
+      </w:r>
+    </w:p>
+    <w:p>
+      <w:pPr>
+        <w:pStyle w:val="Normal"/>
+        <w:shd w:val="clear" w:color="auto" w:fill="FFFFFF" w:themeFill="background1"/>
+        <w:spacing w:lineRule="auto" w:line="360" w:before="0" w:after="0"/>
+        <w:jc w:val="right"/>
+        <w:rPr>
+          <w:rFonts w:ascii="Arial" w:hAnsi="Arial" w:eastAsia="Times New Roman" w:cs="Arial"/>
+          <w:color w:val="212529"/>
+          <w:sz w:val="24"/>
+          <w:szCs w:val="24"/>
+          <w:lang w:eastAsia="pt-BR"/>
+        </w:rPr>
+      </w:pPr>
+      <w:r>
+        <w:rPr/>
+      </w:r>
+    </w:p>
+    <w:p>
+      <w:pPr>
+        <w:pStyle w:val="Normal"/>
+        <w:shd w:val="clear" w:color="auto" w:fill="FFFFFF" w:themeFill="background1"/>
+        <w:spacing w:lineRule="auto" w:line="360" w:before="0" w:after="0"/>
+        <w:jc w:val="right"/>
+        <w:rPr>
+          <w:rFonts w:ascii="Arial" w:hAnsi="Arial" w:eastAsia="Times New Roman" w:cs="Arial"/>
+          <w:color w:val="212529"/>
+          <w:sz w:val="24"/>
+          <w:szCs w:val="24"/>
+          <w:lang w:eastAsia="pt-BR"/>
+        </w:rPr>
+      </w:pPr>
+      <w:r>
+        <w:rPr/>
+      </w:r>
+    </w:p>
+    <w:p>
+      <w:pPr>
+        <w:pStyle w:val="Normal"/>
+        <w:shd w:val="clear" w:color="auto" w:fill="FFFFFF" w:themeFill="background1"/>
+        <w:spacing w:lineRule="auto" w:line="360" w:before="0" w:after="0"/>
+        <w:jc w:val="right"/>
+        <w:rPr>
+          <w:rFonts w:ascii="Arial" w:hAnsi="Arial" w:eastAsia="Times New Roman" w:cs="Arial"/>
+          <w:color w:val="212529"/>
+          <w:sz w:val="24"/>
+          <w:szCs w:val="24"/>
+          <w:lang w:eastAsia="pt-BR"/>
+        </w:rPr>
+      </w:pPr>
+      <w:r>
+        <w:rPr/>
+      </w:r>
+    </w:p>
+    <w:p>
+      <w:pPr>
+        <w:pStyle w:val="Normal"/>
+        <w:shd w:val="clear" w:color="auto" w:fill="FFFFFF" w:themeFill="background1"/>
+        <w:spacing w:lineRule="auto" w:line="360" w:before="0" w:after="0"/>
+        <w:jc w:val="right"/>
+        <w:rPr>
+          <w:rFonts w:ascii="Arial" w:hAnsi="Arial" w:eastAsia="Times New Roman" w:cs="Arial"/>
+          <w:color w:val="212529"/>
+          <w:sz w:val="24"/>
+          <w:szCs w:val="24"/>
+          <w:lang w:eastAsia="pt-BR"/>
+        </w:rPr>
+      </w:pPr>
+      <w:r>
+        <w:rPr/>
+      </w:r>
+    </w:p>
+    <w:p>
+      <w:pPr>
+        <w:pStyle w:val="Normal"/>
+        <w:shd w:val="clear" w:color="auto" w:fill="FFFFFF" w:themeFill="background1"/>
+        <w:spacing w:lineRule="auto" w:line="360" w:before="0" w:after="0"/>
+        <w:jc w:val="right"/>
+        <w:rPr>
+          <w:rFonts w:ascii="Arial" w:hAnsi="Arial" w:eastAsia="Times New Roman" w:cs="Arial"/>
+          <w:color w:val="212529"/>
+          <w:sz w:val="24"/>
+          <w:szCs w:val="24"/>
+          <w:lang w:eastAsia="pt-BR"/>
+        </w:rPr>
+      </w:pPr>
+      <w:r>
+        <w:rPr/>
+      </w:r>
+    </w:p>
+    <w:p>
+      <w:pPr>
+        <w:pStyle w:val="Normal"/>
+        <w:shd w:val="clear" w:color="auto" w:fill="FFFFFF" w:themeFill="background1"/>
+        <w:spacing w:lineRule="auto" w:line="360" w:before="0" w:after="0"/>
+        <w:jc w:val="right"/>
+        <w:rPr>
+          <w:rFonts w:ascii="Arial" w:hAnsi="Arial" w:eastAsia="Times New Roman" w:cs="Arial"/>
+          <w:color w:val="212529"/>
+          <w:sz w:val="24"/>
+          <w:szCs w:val="24"/>
+          <w:lang w:eastAsia="pt-BR"/>
+        </w:rPr>
+      </w:pPr>
+      <w:r>
+        <w:rPr/>
+      </w:r>
+    </w:p>
+    <w:p>
+      <w:pPr>
+        <w:pStyle w:val="Normal"/>
+        <w:shd w:val="clear" w:color="auto" w:fill="FFFFFF" w:themeFill="background1"/>
+        <w:spacing w:lineRule="auto" w:line="360" w:before="0" w:after="0"/>
+        <w:jc w:val="right"/>
+        <w:rPr>
+          <w:rFonts w:ascii="Arial" w:hAnsi="Arial" w:eastAsia="Times New Roman" w:cs="Arial"/>
+          <w:color w:val="212529"/>
+          <w:sz w:val="24"/>
+          <w:szCs w:val="24"/>
+          <w:lang w:eastAsia="pt-BR"/>
+        </w:rPr>
+      </w:pPr>
+      <w:r>
+        <w:rPr/>
+      </w:r>
+    </w:p>
+    <w:p>
+      <w:pPr>
+        <w:pStyle w:val="Normal"/>
+        <w:shd w:val="clear" w:color="auto" w:fill="FFFFFF" w:themeFill="background1"/>
+        <w:spacing w:lineRule="auto" w:line="360" w:before="0" w:after="0"/>
+        <w:jc w:val="right"/>
+        <w:rPr>
+          <w:rFonts w:ascii="Arial" w:hAnsi="Arial" w:eastAsia="Times New Roman" w:cs="Arial"/>
+          <w:color w:val="212529"/>
+          <w:sz w:val="24"/>
+          <w:szCs w:val="24"/>
+          <w:lang w:eastAsia="pt-BR"/>
+        </w:rPr>
+      </w:pPr>
+      <w:r>
+        <w:rPr/>
+      </w:r>
+    </w:p>
+    <w:p>
+      <w:pPr>
+        <w:pStyle w:val="Normal"/>
+        <w:shd w:val="clear" w:color="auto" w:fill="FFFFFF" w:themeFill="background1"/>
+        <w:spacing w:lineRule="auto" w:line="360" w:before="0" w:after="0"/>
+        <w:jc w:val="right"/>
+        <w:rPr>
+          <w:rFonts w:ascii="Arial" w:hAnsi="Arial" w:eastAsia="Times New Roman" w:cs="Arial"/>
+          <w:color w:val="212529"/>
+          <w:sz w:val="24"/>
+          <w:szCs w:val="24"/>
+          <w:lang w:eastAsia="pt-BR"/>
+        </w:rPr>
+      </w:pPr>
+      <w:r>
+        <w:rPr/>
+      </w:r>
+    </w:p>
+    <w:p>
+      <w:pPr>
+        <w:pStyle w:val="Normal"/>
+        <w:shd w:val="clear" w:color="auto" w:fill="FFFFFF" w:themeFill="background1"/>
+        <w:spacing w:lineRule="auto" w:line="360" w:before="0" w:after="0"/>
+        <w:jc w:val="right"/>
+        <w:rPr>
+          <w:rFonts w:ascii="Arial" w:hAnsi="Arial" w:eastAsia="Times New Roman" w:cs="Arial"/>
+          <w:color w:val="212529"/>
+          <w:sz w:val="24"/>
+          <w:szCs w:val="24"/>
+          <w:lang w:eastAsia="pt-BR"/>
+        </w:rPr>
+      </w:pPr>
+      <w:r>
+        <w:rPr/>
+      </w:r>
+    </w:p>
+    <w:p>
+      <w:pPr>
+        <w:pStyle w:val="Normal"/>
+        <w:shd w:val="clear" w:color="auto" w:fill="FFFFFF" w:themeFill="background1"/>
+        <w:spacing w:lineRule="auto" w:line="360" w:before="0" w:after="0"/>
+        <w:jc w:val="right"/>
+        <w:rPr>
+          <w:rFonts w:ascii="Arial" w:hAnsi="Arial" w:eastAsia="Times New Roman" w:cs="Arial"/>
+          <w:color w:val="212529"/>
+          <w:sz w:val="24"/>
+          <w:szCs w:val="24"/>
+          <w:lang w:eastAsia="pt-BR"/>
+        </w:rPr>
+      </w:pPr>
+      <w:r>
+        <w:rPr/>
+      </w:r>
+    </w:p>
+    <w:p>
+      <w:pPr>
+        <w:pStyle w:val="Normal"/>
+        <w:shd w:val="clear" w:color="auto" w:fill="FFFFFF" w:themeFill="background1"/>
+        <w:spacing w:lineRule="auto" w:line="360" w:before="0" w:after="0"/>
+        <w:jc w:val="right"/>
+        <w:rPr>
+          <w:rFonts w:ascii="Arial" w:hAnsi="Arial" w:eastAsia="Times New Roman" w:cs="Arial"/>
+          <w:color w:val="212529"/>
+          <w:sz w:val="24"/>
+          <w:szCs w:val="24"/>
+          <w:lang w:eastAsia="pt-BR"/>
+        </w:rPr>
+      </w:pPr>
+      <w:r>
+        <w:rPr/>
+      </w:r>
+    </w:p>
+    <w:p>
+      <w:pPr>
+        <w:pStyle w:val="Normal"/>
+        <w:shd w:val="clear" w:color="auto" w:fill="FFFFFF" w:themeFill="background1"/>
+        <w:spacing w:lineRule="auto" w:line="360" w:before="0" w:after="0"/>
+        <w:jc w:val="right"/>
+        <w:rPr>
+          <w:rFonts w:ascii="Arial" w:hAnsi="Arial" w:eastAsia="Times New Roman" w:cs="Arial"/>
+          <w:color w:val="212529"/>
+          <w:sz w:val="24"/>
+          <w:szCs w:val="24"/>
+          <w:lang w:eastAsia="pt-BR"/>
+        </w:rPr>
+      </w:pPr>
+      <w:r>
+        <w:rPr/>
+      </w:r>
+    </w:p>
+    <w:p>
+      <w:pPr>
+        <w:pStyle w:val="Normal"/>
+        <w:shd w:val="clear" w:color="auto" w:fill="FFFFFF" w:themeFill="background1"/>
+        <w:spacing w:lineRule="auto" w:line="360" w:before="0" w:after="0"/>
+        <w:jc w:val="right"/>
+        <w:rPr>
+          <w:rFonts w:ascii="Arial" w:hAnsi="Arial" w:eastAsia="Times New Roman" w:cs="Arial"/>
+          <w:color w:val="212529"/>
+          <w:sz w:val="24"/>
+          <w:szCs w:val="24"/>
+          <w:lang w:eastAsia="pt-BR"/>
+        </w:rPr>
+      </w:pPr>
+      <w:r>
+        <w:rPr/>
+      </w:r>
+    </w:p>
+    <w:p>
+      <w:pPr>
+        <w:pStyle w:val="Normal"/>
+        <w:shd w:val="clear" w:color="auto" w:fill="FFFFFF" w:themeFill="background1"/>
+        <w:spacing w:lineRule="auto" w:line="360" w:before="0" w:after="0"/>
+        <w:jc w:val="right"/>
+        <w:rPr>
+          <w:rFonts w:ascii="Arial" w:hAnsi="Arial" w:eastAsia="Times New Roman" w:cs="Arial"/>
+          <w:color w:val="212529"/>
+          <w:sz w:val="24"/>
+          <w:szCs w:val="24"/>
+          <w:lang w:eastAsia="pt-BR"/>
+        </w:rPr>
+      </w:pPr>
+      <w:r>
+        <w:rPr/>
+      </w:r>
+    </w:p>
+    <w:p>
+      <w:pPr>
+        <w:pStyle w:val="Normal"/>
+        <w:shd w:val="clear" w:color="auto" w:fill="FFFFFF" w:themeFill="background1"/>
+        <w:spacing w:lineRule="auto" w:line="360" w:before="0" w:after="0"/>
+        <w:jc w:val="right"/>
+        <w:rPr>
+          <w:rFonts w:ascii="Arial" w:hAnsi="Arial" w:eastAsia="Times New Roman" w:cs="Arial"/>
+          <w:color w:val="212529"/>
+          <w:sz w:val="24"/>
+          <w:szCs w:val="24"/>
+          <w:lang w:eastAsia="pt-BR"/>
+        </w:rPr>
+      </w:pPr>
+      <w:r>
+        <w:rPr/>
+      </w:r>
+    </w:p>
+    <w:p>
+      <w:pPr>
+        <w:pStyle w:val="Normal"/>
+        <w:shd w:val="clear" w:color="auto" w:fill="FFFFFF" w:themeFill="background1"/>
+        <w:spacing w:lineRule="auto" w:line="360" w:before="0" w:after="0"/>
+        <w:jc w:val="right"/>
+        <w:rPr>
+          <w:rFonts w:ascii="Arial" w:hAnsi="Arial" w:eastAsia="Times New Roman" w:cs="Arial"/>
+          <w:color w:val="212529"/>
+          <w:sz w:val="24"/>
+          <w:szCs w:val="24"/>
+          <w:lang w:eastAsia="pt-BR"/>
+        </w:rPr>
+      </w:pPr>
+      <w:r>
+        <w:rPr/>
+      </w:r>
+    </w:p>
+    <w:p>
+      <w:pPr>
+        <w:pStyle w:val="Normal"/>
+        <w:shd w:val="clear" w:color="auto" w:fill="FFFFFF" w:themeFill="background1"/>
+        <w:spacing w:lineRule="auto" w:line="360" w:before="0" w:after="0"/>
+        <w:jc w:val="right"/>
+        <w:rPr>
+          <w:rFonts w:ascii="Arial" w:hAnsi="Arial" w:eastAsia="Times New Roman" w:cs="Arial"/>
+          <w:color w:val="212529"/>
+          <w:sz w:val="24"/>
+          <w:szCs w:val="24"/>
+          <w:lang w:eastAsia="pt-BR"/>
+        </w:rPr>
+      </w:pPr>
+      <w:r>
+        <w:rPr/>
+      </w:r>
+    </w:p>
+    <w:p>
+      <w:pPr>
+        <w:pStyle w:val="Normal"/>
+        <w:shd w:val="clear" w:color="auto" w:fill="FFFFFF" w:themeFill="background1"/>
+        <w:spacing w:lineRule="auto" w:line="360" w:before="0" w:after="0"/>
+        <w:jc w:val="right"/>
+        <w:rPr>
+          <w:rFonts w:ascii="Arial" w:hAnsi="Arial" w:eastAsia="Times New Roman" w:cs="Arial"/>
+          <w:color w:val="212529"/>
+          <w:sz w:val="24"/>
+          <w:szCs w:val="24"/>
+          <w:lang w:eastAsia="pt-BR"/>
+        </w:rPr>
+      </w:pPr>
+      <w:r>
+        <w:rPr/>
+      </w:r>
+    </w:p>
+    <w:p>
+      <w:pPr>
+        <w:pStyle w:val="Normal"/>
+        <w:shd w:val="clear" w:color="auto" w:fill="FFFFFF" w:themeFill="background1"/>
+        <w:spacing w:lineRule="auto" w:line="360" w:before="0" w:after="0"/>
+        <w:jc w:val="right"/>
+        <w:rPr>
+          <w:rFonts w:ascii="Arial" w:hAnsi="Arial" w:eastAsia="Times New Roman" w:cs="Arial"/>
+          <w:color w:val="212529"/>
+          <w:sz w:val="24"/>
+          <w:szCs w:val="24"/>
+          <w:lang w:eastAsia="pt-BR"/>
+        </w:rPr>
+      </w:pPr>
+      <w:r>
+        <w:rPr/>
+      </w:r>
+    </w:p>
+    <w:p>
+      <w:pPr>
+        <w:pStyle w:val="Normal"/>
+        <w:shd w:val="clear" w:color="auto" w:fill="FFFFFF" w:themeFill="background1"/>
+        <w:spacing w:lineRule="auto" w:line="360" w:before="0" w:after="0"/>
+        <w:jc w:val="right"/>
+        <w:rPr>
+          <w:rFonts w:ascii="Arial" w:hAnsi="Arial" w:eastAsia="Times New Roman" w:cs="Arial"/>
+          <w:color w:val="212529"/>
+          <w:sz w:val="24"/>
+          <w:szCs w:val="24"/>
+          <w:lang w:eastAsia="pt-BR"/>
+        </w:rPr>
+      </w:pPr>
+      <w:r>
+        <w:rPr/>
+      </w:r>
+    </w:p>
+    <w:p>
+      <w:pPr>
+        <w:pStyle w:val="Normal"/>
+        <w:shd w:val="clear" w:color="auto" w:fill="FFFFFF"/>
+        <w:spacing w:lineRule="auto" w:line="360" w:before="0" w:after="0"/>
+        <w:jc w:val="both"/>
+        <w:rPr/>
+      </w:pPr>
+      <w:r>
+        <w:rPr>
+          <w:rFonts w:eastAsia="Times New Roman" w:cs="Arial" w:ascii="Arial" w:hAnsi="Arial"/>
+          <w:b/>
+          <w:color w:val="000000"/>
+          <w:sz w:val="24"/>
+          <w:szCs w:val="24"/>
+          <w:lang w:eastAsia="pt-BR"/>
+        </w:rPr>
+        <w:t>1</w:t>
+        <w:tab/>
+        <w:t>INTRODUÇÃO</w:t>
+      </w:r>
+    </w:p>
+    <w:p>
+      <w:pPr>
+        <w:pStyle w:val="Normal"/>
+        <w:shd w:val="clear" w:color="auto" w:fill="FFFFFF"/>
+        <w:spacing w:lineRule="auto" w:line="360" w:before="0" w:after="0"/>
+        <w:jc w:val="both"/>
+        <w:rPr>
+          <w:rFonts w:ascii="Arial" w:hAnsi="Arial" w:eastAsia="Times New Roman" w:cs="Arial"/>
+          <w:b/>
+          <w:b/>
+          <w:color w:val="000000"/>
+          <w:sz w:val="24"/>
+          <w:szCs w:val="24"/>
+          <w:lang w:eastAsia="pt-BR"/>
+        </w:rPr>
+      </w:pPr>
+      <w:r>
+        <w:rPr/>
+      </w:r>
+    </w:p>
+    <w:p>
+      <w:pPr>
+        <w:pStyle w:val="Normal"/>
+        <w:shd w:val="clear" w:color="auto" w:fill="FFFFFF"/>
+        <w:spacing w:lineRule="auto" w:line="360" w:before="0" w:after="170"/>
+        <w:jc w:val="both"/>
+        <w:rPr/>
+      </w:pPr>
+      <w:r>
+        <w:rPr>
+          <w:rFonts w:eastAsia="Times New Roman" w:cs="Arial" w:ascii="Arial" w:hAnsi="Arial"/>
+          <w:b/>
+          <w:color w:val="000000"/>
+          <w:sz w:val="24"/>
+          <w:szCs w:val="24"/>
+          <w:lang w:eastAsia="pt-BR"/>
+        </w:rPr>
+        <w:tab/>
+      </w:r>
+      <w:r>
+        <w:rPr>
+          <w:rFonts w:eastAsia="Times New Roman" w:cs="Arial" w:ascii="Arial" w:hAnsi="Arial"/>
+          <w:b w:val="false"/>
+          <w:bCs w:val="false"/>
+          <w:color w:val="000000"/>
+          <w:sz w:val="24"/>
+          <w:szCs w:val="24"/>
+          <w:lang w:eastAsia="pt-BR"/>
+        </w:rPr>
+        <w:t>O projeto de vida é uma ferramenta importantíssima para planejamento e orientação de futuro de uma pessoa, tendo como objetivo dar uma visão clara de seus objetivos, contribuindo assim com seu desenvolvimento pessoal e profissional.</w:t>
+      </w:r>
+    </w:p>
+    <w:p>
+      <w:pPr>
+        <w:pStyle w:val="Normal"/>
+        <w:shd w:val="clear" w:color="auto" w:fill="FFFFFF"/>
+        <w:spacing w:lineRule="auto" w:line="360" w:before="0" w:after="170"/>
+        <w:jc w:val="both"/>
+        <w:rPr/>
+      </w:pPr>
+      <w:r>
+        <w:rPr>
+          <w:rFonts w:eastAsia="Times New Roman" w:cs="Arial" w:ascii="Arial" w:hAnsi="Arial"/>
+          <w:b w:val="false"/>
+          <w:bCs w:val="false"/>
+          <w:color w:val="000000"/>
+          <w:sz w:val="24"/>
+          <w:szCs w:val="24"/>
+          <w:lang w:eastAsia="pt-BR"/>
+        </w:rPr>
+        <w:tab/>
+        <w:t>O projeto de vida consiste em uma definir metas e objetivos a longo prazo, separando em prioridades e quais ações são necessárias para realização dos mesmos, a fim de que possa tomar decisões mais assertiva dessas metas.</w:t>
+      </w:r>
+    </w:p>
+    <w:p>
+      <w:pPr>
+        <w:pStyle w:val="Normal"/>
+        <w:shd w:val="clear" w:color="auto" w:fill="FFFFFF"/>
+        <w:spacing w:lineRule="auto" w:line="360" w:before="0" w:after="170"/>
+        <w:jc w:val="both"/>
+        <w:rPr/>
+      </w:pPr>
+      <w:r>
+        <w:rPr>
+          <w:rFonts w:eastAsia="Times New Roman" w:cs="Arial" w:ascii="Arial" w:hAnsi="Arial"/>
+          <w:b w:val="false"/>
+          <w:bCs w:val="false"/>
+          <w:color w:val="000000"/>
+          <w:sz w:val="24"/>
+          <w:szCs w:val="24"/>
+          <w:lang w:eastAsia="pt-BR"/>
+        </w:rPr>
+        <w:tab/>
+      </w:r>
+      <w:r>
+        <w:rPr>
+          <w:rFonts w:eastAsia="Times New Roman" w:cs="Arial" w:ascii="Arial" w:hAnsi="Arial"/>
+          <w:b w:val="false"/>
+          <w:bCs w:val="false"/>
+          <w:color w:val="000000"/>
+          <w:sz w:val="24"/>
+          <w:szCs w:val="24"/>
+          <w:lang w:eastAsia="pt-BR"/>
+        </w:rPr>
+        <w:t>Outra importância do projeto de vida é a sua ajuda a lidar melhor com as incertezas e imprevistos acontecidos ao longo da vida, com um projeto bem estruturado a pessoa terá mais preparo e capacidade de adaptação para enfrentar essas adversidades, mantendo o foco.</w:t>
+      </w:r>
+    </w:p>
+    <w:p>
+      <w:pPr>
+        <w:pStyle w:val="Normal"/>
+        <w:shd w:val="clear" w:color="auto" w:fill="FFFFFF"/>
+        <w:spacing w:lineRule="auto" w:line="360" w:before="0" w:after="170"/>
+        <w:jc w:val="both"/>
+        <w:rPr/>
+      </w:pPr>
+      <w:r>
+        <w:rPr>
+          <w:rFonts w:eastAsia="Times New Roman" w:cs="Arial" w:ascii="Arial" w:hAnsi="Arial"/>
+          <w:b w:val="false"/>
+          <w:bCs w:val="false"/>
+          <w:color w:val="000000"/>
+          <w:sz w:val="24"/>
+          <w:szCs w:val="24"/>
+          <w:lang w:eastAsia="pt-BR"/>
+        </w:rPr>
+        <w:tab/>
+        <w:t>Então portanto, o projeto de vida é uma ferramenta valiosa para auxiliar as pessoas a ter um bom planejamento para o futuro, para alcançar seus objetivos, adquirir mais confiança e conseguindo encarar os diversos problemas que possam vir a surgir durante a execução dos atos para alcançar esses objetivos.</w:t>
+      </w:r>
+    </w:p>
+    <w:p>
+      <w:pPr>
+        <w:pStyle w:val="Normal"/>
+        <w:shd w:val="clear" w:color="auto" w:fill="FFFFFF"/>
+        <w:spacing w:lineRule="auto" w:line="360" w:before="0" w:after="170"/>
+        <w:jc w:val="both"/>
+        <w:rPr/>
+      </w:pPr>
+      <w:r>
+        <w:rPr/>
+      </w:r>
+    </w:p>
+    <w:p>
+      <w:pPr>
+        <w:pStyle w:val="Normal"/>
+        <w:shd w:val="clear" w:color="auto" w:fill="FFFFFF"/>
+        <w:spacing w:lineRule="auto" w:line="360" w:before="0" w:after="170"/>
+        <w:jc w:val="both"/>
+        <w:rPr/>
+      </w:pPr>
+      <w:r>
+        <w:rPr/>
+      </w:r>
+    </w:p>
+    <w:p>
+      <w:pPr>
+        <w:pStyle w:val="Normal"/>
+        <w:shd w:val="clear" w:color="auto" w:fill="FFFFFF"/>
+        <w:spacing w:lineRule="auto" w:line="360" w:before="0" w:after="0"/>
+        <w:jc w:val="both"/>
+        <w:rPr/>
+      </w:pPr>
+      <w:r>
+        <w:rPr>
+          <w:rFonts w:eastAsia="Times New Roman" w:cs="Arial" w:ascii="Arial" w:hAnsi="Arial"/>
+          <w:b/>
+          <w:color w:val="000000"/>
+          <w:sz w:val="24"/>
+          <w:szCs w:val="24"/>
+          <w:lang w:eastAsia="pt-BR"/>
+        </w:rPr>
+        <w:tab/>
+      </w:r>
+    </w:p>
+    <w:p>
+      <w:pPr>
+        <w:pStyle w:val="Normal"/>
+        <w:shd w:val="clear" w:color="auto" w:fill="FFFFFF"/>
+        <w:spacing w:lineRule="auto" w:line="360" w:before="0" w:after="0"/>
+        <w:jc w:val="both"/>
+        <w:rPr>
+          <w:rFonts w:ascii="Arial" w:hAnsi="Arial" w:eastAsia="Times New Roman" w:cs="Arial"/>
+          <w:b/>
+          <w:b/>
+          <w:color w:val="000000"/>
+          <w:sz w:val="24"/>
+          <w:szCs w:val="24"/>
+          <w:lang w:eastAsia="pt-BR"/>
+        </w:rPr>
+      </w:pPr>
+      <w:r>
+        <w:rPr/>
+      </w:r>
+    </w:p>
+    <w:p>
+      <w:pPr>
+        <w:pStyle w:val="Normal"/>
+        <w:shd w:val="clear" w:color="auto" w:fill="FFFFFF"/>
+        <w:spacing w:lineRule="auto" w:line="360" w:before="0" w:after="0"/>
+        <w:jc w:val="both"/>
+        <w:rPr>
+          <w:rFonts w:ascii="Arial" w:hAnsi="Arial" w:eastAsia="Times New Roman" w:cs="Arial"/>
+          <w:b/>
+          <w:b/>
+          <w:color w:val="000000"/>
+          <w:sz w:val="24"/>
+          <w:szCs w:val="24"/>
+          <w:lang w:eastAsia="pt-BR"/>
+        </w:rPr>
+      </w:pPr>
+      <w:r>
+        <w:rPr/>
+      </w:r>
+    </w:p>
+    <w:p>
+      <w:pPr>
+        <w:pStyle w:val="Normal"/>
+        <w:shd w:val="clear" w:color="auto" w:fill="FFFFFF"/>
+        <w:spacing w:lineRule="auto" w:line="360" w:before="0" w:after="0"/>
+        <w:jc w:val="both"/>
+        <w:rPr>
+          <w:rFonts w:ascii="Arial" w:hAnsi="Arial" w:eastAsia="Times New Roman" w:cs="Arial"/>
+          <w:b/>
+          <w:b/>
+          <w:color w:val="000000"/>
+          <w:sz w:val="24"/>
+          <w:szCs w:val="24"/>
+          <w:lang w:eastAsia="pt-BR"/>
+        </w:rPr>
+      </w:pPr>
+      <w:r>
+        <w:rPr/>
+      </w:r>
+    </w:p>
+    <w:p>
+      <w:pPr>
+        <w:pStyle w:val="Normal"/>
+        <w:shd w:val="clear" w:color="auto" w:fill="FFFFFF"/>
+        <w:spacing w:lineRule="auto" w:line="360" w:before="0" w:after="0"/>
+        <w:jc w:val="both"/>
+        <w:rPr>
+          <w:rFonts w:ascii="Arial" w:hAnsi="Arial" w:eastAsia="Times New Roman" w:cs="Arial"/>
+          <w:b/>
+          <w:b/>
+          <w:color w:val="000000"/>
+          <w:sz w:val="24"/>
+          <w:szCs w:val="24"/>
+          <w:lang w:eastAsia="pt-BR"/>
+        </w:rPr>
+      </w:pPr>
+      <w:r>
+        <w:rPr/>
+      </w:r>
+    </w:p>
+    <w:p>
+      <w:pPr>
+        <w:pStyle w:val="Normal"/>
+        <w:shd w:val="clear" w:color="auto" w:fill="FFFFFF"/>
+        <w:spacing w:lineRule="auto" w:line="360" w:before="0" w:after="0"/>
+        <w:jc w:val="both"/>
+        <w:rPr>
+          <w:rFonts w:ascii="Arial" w:hAnsi="Arial" w:eastAsia="Times New Roman" w:cs="Arial"/>
+          <w:b/>
+          <w:b/>
+          <w:color w:val="000000"/>
+          <w:sz w:val="24"/>
+          <w:szCs w:val="24"/>
+          <w:lang w:eastAsia="pt-BR"/>
+        </w:rPr>
+      </w:pPr>
+      <w:r>
+        <w:rPr/>
+      </w:r>
+    </w:p>
+    <w:p>
+      <w:pPr>
+        <w:pStyle w:val="Normal"/>
+        <w:shd w:val="clear" w:color="auto" w:fill="FFFFFF"/>
+        <w:spacing w:lineRule="auto" w:line="360" w:before="0" w:after="0"/>
+        <w:jc w:val="both"/>
+        <w:rPr>
+          <w:rFonts w:ascii="Arial" w:hAnsi="Arial" w:eastAsia="Times New Roman" w:cs="Arial"/>
+          <w:b/>
+          <w:b/>
+          <w:color w:val="000000"/>
+          <w:sz w:val="24"/>
+          <w:szCs w:val="24"/>
+          <w:lang w:eastAsia="pt-BR"/>
+        </w:rPr>
+      </w:pPr>
+      <w:r>
+        <w:rPr/>
+      </w:r>
+    </w:p>
+    <w:p>
+      <w:pPr>
+        <w:pStyle w:val="Normal"/>
+        <w:shd w:val="clear" w:color="auto" w:fill="FFFFFF"/>
+        <w:spacing w:lineRule="auto" w:line="360" w:before="0" w:after="0"/>
+        <w:jc w:val="both"/>
+        <w:rPr>
+          <w:rFonts w:ascii="Arial" w:hAnsi="Arial" w:eastAsia="Times New Roman" w:cs="Arial"/>
+          <w:b/>
+          <w:b/>
+          <w:color w:val="000000"/>
+          <w:sz w:val="24"/>
+          <w:szCs w:val="24"/>
+          <w:lang w:eastAsia="pt-BR"/>
+        </w:rPr>
+      </w:pPr>
+      <w:r>
+        <w:rPr/>
+      </w:r>
+    </w:p>
+    <w:p>
+      <w:pPr>
+        <w:pStyle w:val="Normal"/>
+        <w:shd w:val="clear" w:color="auto" w:fill="FFFFFF"/>
+        <w:spacing w:lineRule="auto" w:line="360" w:before="0" w:after="0"/>
+        <w:jc w:val="both"/>
+        <w:rPr>
+          <w:rFonts w:ascii="Arial" w:hAnsi="Arial" w:eastAsia="Times New Roman" w:cs="Arial"/>
+          <w:b/>
+          <w:b/>
+          <w:color w:val="000000"/>
+          <w:sz w:val="24"/>
+          <w:szCs w:val="24"/>
+          <w:lang w:eastAsia="pt-BR"/>
+        </w:rPr>
+      </w:pPr>
+      <w:r>
+        <w:rPr/>
+      </w:r>
+    </w:p>
+    <w:p>
+      <w:pPr>
+        <w:pStyle w:val="Normal"/>
+        <w:shd w:val="clear" w:color="auto" w:fill="FFFFFF"/>
+        <w:spacing w:lineRule="auto" w:line="360" w:before="0" w:after="0"/>
+        <w:jc w:val="both"/>
+        <w:rPr>
+          <w:rFonts w:ascii="Arial" w:hAnsi="Arial" w:eastAsia="Times New Roman" w:cs="Arial"/>
+          <w:b/>
+          <w:b/>
+          <w:color w:val="000000"/>
+          <w:sz w:val="24"/>
+          <w:szCs w:val="24"/>
+          <w:lang w:eastAsia="pt-BR"/>
+        </w:rPr>
+      </w:pPr>
+      <w:r>
+        <w:rPr/>
+      </w:r>
+    </w:p>
+    <w:p>
+      <w:pPr>
+        <w:pStyle w:val="Normal"/>
+        <w:shd w:val="clear" w:color="auto" w:fill="FFFFFF"/>
+        <w:spacing w:lineRule="auto" w:line="360" w:before="0" w:after="0"/>
+        <w:jc w:val="both"/>
+        <w:rPr>
+          <w:rFonts w:ascii="Arial" w:hAnsi="Arial" w:eastAsia="Times New Roman" w:cs="Arial"/>
+          <w:b/>
+          <w:b/>
+          <w:color w:val="000000"/>
+          <w:sz w:val="24"/>
+          <w:szCs w:val="24"/>
+          <w:lang w:eastAsia="pt-BR"/>
+        </w:rPr>
+      </w:pPr>
+      <w:r>
+        <w:rPr/>
+      </w:r>
+    </w:p>
+    <w:p>
+      <w:pPr>
+        <w:pStyle w:val="Normal"/>
+        <w:shd w:val="clear" w:color="auto" w:fill="FFFFFF"/>
+        <w:spacing w:lineRule="auto" w:line="360" w:before="0" w:after="0"/>
+        <w:jc w:val="both"/>
+        <w:rPr>
+          <w:rFonts w:ascii="Arial" w:hAnsi="Arial" w:eastAsia="Times New Roman" w:cs="Arial"/>
+          <w:b/>
+          <w:b/>
+          <w:color w:val="000000"/>
+          <w:sz w:val="24"/>
+          <w:szCs w:val="24"/>
+          <w:lang w:eastAsia="pt-BR"/>
+        </w:rPr>
+      </w:pPr>
+      <w:r>
+        <w:rPr/>
+      </w:r>
+    </w:p>
+    <w:p>
+      <w:pPr>
+        <w:pStyle w:val="Normal"/>
+        <w:shd w:val="clear" w:color="auto" w:fill="FFFFFF"/>
+        <w:spacing w:lineRule="auto" w:line="360" w:before="0" w:after="0"/>
+        <w:jc w:val="both"/>
+        <w:rPr>
+          <w:rFonts w:ascii="Arial" w:hAnsi="Arial" w:eastAsia="Times New Roman" w:cs="Arial"/>
+          <w:b/>
+          <w:b/>
+          <w:color w:val="000000"/>
+          <w:sz w:val="24"/>
+          <w:szCs w:val="24"/>
+          <w:lang w:eastAsia="pt-BR"/>
+        </w:rPr>
+      </w:pPr>
+      <w:r>
+        <w:rPr/>
+      </w:r>
+    </w:p>
+    <w:p>
+      <w:pPr>
+        <w:pStyle w:val="Normal"/>
+        <w:shd w:val="clear" w:color="auto" w:fill="FFFFFF"/>
+        <w:spacing w:lineRule="auto" w:line="360" w:before="0" w:after="0"/>
+        <w:jc w:val="both"/>
+        <w:rPr>
+          <w:rFonts w:ascii="Arial" w:hAnsi="Arial" w:eastAsia="Times New Roman" w:cs="Arial"/>
+          <w:b/>
+          <w:b/>
+          <w:color w:val="000000"/>
+          <w:sz w:val="24"/>
+          <w:szCs w:val="24"/>
+          <w:lang w:eastAsia="pt-BR"/>
+        </w:rPr>
+      </w:pPr>
+      <w:r>
+        <w:rPr/>
+      </w:r>
+    </w:p>
+    <w:p>
+      <w:pPr>
+        <w:pStyle w:val="Normal"/>
+        <w:shd w:val="clear" w:color="auto" w:fill="FFFFFF"/>
+        <w:spacing w:lineRule="auto" w:line="360" w:before="0" w:after="0"/>
+        <w:jc w:val="both"/>
+        <w:rPr/>
+      </w:pPr>
+      <w:r>
+        <w:rPr>
+          <w:rFonts w:eastAsia="Times New Roman" w:cs="Arial" w:ascii="Arial" w:hAnsi="Arial"/>
+          <w:b/>
+          <w:color w:val="000000"/>
+          <w:sz w:val="24"/>
+          <w:szCs w:val="24"/>
+          <w:lang w:eastAsia="pt-BR"/>
+        </w:rPr>
+        <w:t>2</w:t>
+        <w:tab/>
+        <w:t xml:space="preserve"> AUTOCONHECIMENTO</w:t>
+      </w:r>
+    </w:p>
+    <w:p>
+      <w:pPr>
+        <w:pStyle w:val="Normal"/>
+        <w:shd w:val="clear" w:color="auto" w:fill="FFFFFF"/>
+        <w:spacing w:lineRule="auto" w:line="360" w:before="0" w:after="0"/>
+        <w:jc w:val="both"/>
+        <w:rPr>
+          <w:rFonts w:ascii="Arial" w:hAnsi="Arial" w:eastAsia="Times New Roman" w:cs="Arial"/>
+          <w:b w:val="false"/>
+          <w:b w:val="false"/>
+          <w:bCs w:val="false"/>
+          <w:color w:val="000000"/>
+          <w:sz w:val="24"/>
+          <w:szCs w:val="24"/>
+          <w:lang w:eastAsia="pt-BR"/>
+        </w:rPr>
+      </w:pPr>
+      <w:r>
+        <w:rPr/>
+      </w:r>
+    </w:p>
+    <w:p>
+      <w:pPr>
+        <w:pStyle w:val="Normal"/>
+        <w:shd w:val="clear" w:color="auto" w:fill="FFFFFF"/>
+        <w:spacing w:lineRule="auto" w:line="360" w:before="0" w:after="0"/>
+        <w:jc w:val="both"/>
+        <w:rPr>
+          <w:b w:val="false"/>
+          <w:b w:val="false"/>
+          <w:bCs w:val="false"/>
+        </w:rPr>
+      </w:pPr>
+      <w:r>
+        <w:rPr>
+          <w:rFonts w:eastAsia="Times New Roman" w:cs="Arial" w:ascii="Arial" w:hAnsi="Arial"/>
+          <w:b w:val="false"/>
+          <w:bCs w:val="false"/>
+          <w:color w:val="000000"/>
+          <w:sz w:val="24"/>
+          <w:szCs w:val="24"/>
+          <w:lang w:eastAsia="pt-BR"/>
+        </w:rPr>
+        <w:tab/>
+        <w:t>Esse texto trata de uma pessoa que está estudando atualmente o curso superior de tecnologia em análise e desenvolvimento de sistemas. Essa pessoa sempre teve interesse em tecnologia e ciência desde a infância, e sua paixão por essa área somente cresceu ao longo dos anos.</w:t>
+      </w:r>
+    </w:p>
+    <w:p>
+      <w:pPr>
+        <w:pStyle w:val="Normal"/>
+        <w:shd w:val="clear" w:color="auto" w:fill="FFFFFF"/>
+        <w:spacing w:lineRule="auto" w:line="360" w:before="0" w:after="0"/>
+        <w:jc w:val="both"/>
+        <w:rPr>
+          <w:b w:val="false"/>
+          <w:b w:val="false"/>
+          <w:bCs w:val="false"/>
+        </w:rPr>
+      </w:pPr>
+      <w:r>
+        <w:rPr>
+          <w:rFonts w:eastAsia="Times New Roman" w:cs="Arial" w:ascii="Arial" w:hAnsi="Arial"/>
+          <w:b w:val="false"/>
+          <w:bCs w:val="false"/>
+          <w:color w:val="000000"/>
+          <w:sz w:val="24"/>
+          <w:szCs w:val="24"/>
+          <w:lang w:eastAsia="pt-BR"/>
+        </w:rPr>
+        <w:tab/>
+      </w:r>
+      <w:r>
+        <w:rPr>
+          <w:rFonts w:eastAsia="Times New Roman" w:cs="Arial" w:ascii="Arial" w:hAnsi="Arial"/>
+          <w:b w:val="false"/>
+          <w:bCs w:val="false"/>
+          <w:color w:val="000000"/>
+          <w:sz w:val="24"/>
+          <w:szCs w:val="24"/>
+          <w:lang w:eastAsia="pt-BR"/>
+        </w:rPr>
+        <w:t>A infância dessa pessoa foi marcada por uma curiosidade grande em relação a objetos eletrônicos, que o mesmo, sempre desmontava para saber como funcionavam, Na escola, essa pessoa destacava-se nas aulas de ciências, tendo em  vista seu t</w:t>
+      </w:r>
+      <w:r>
+        <w:rPr>
+          <w:rFonts w:eastAsia="Times New Roman" w:cs="Arial" w:ascii="Arial" w:hAnsi="Arial"/>
+          <w:b w:val="false"/>
+          <w:bCs w:val="false"/>
+          <w:color w:val="000000"/>
+          <w:sz w:val="24"/>
+          <w:szCs w:val="24"/>
+          <w:lang w:eastAsia="pt-BR"/>
+        </w:rPr>
+        <w:t>ambém interesse por química, física e biologi</w:t>
+      </w:r>
+      <w:r>
+        <w:rPr>
+          <w:rFonts w:eastAsia="Times New Roman" w:cs="Arial" w:ascii="Arial" w:hAnsi="Arial"/>
+          <w:b w:val="false"/>
+          <w:bCs w:val="false"/>
+          <w:color w:val="000000"/>
+          <w:sz w:val="24"/>
+          <w:szCs w:val="24"/>
+          <w:lang w:eastAsia="pt-BR"/>
+        </w:rPr>
+        <w:t>a, mas quando chegou o momento de começar a pensar em uma profissão a seguir, decidiu continuar na área de tecnologia.</w:t>
+      </w:r>
+    </w:p>
+    <w:p>
+      <w:pPr>
+        <w:pStyle w:val="Normal"/>
+        <w:shd w:val="clear" w:color="auto" w:fill="FFFFFF"/>
+        <w:spacing w:lineRule="auto" w:line="360" w:before="0" w:after="0"/>
+        <w:jc w:val="both"/>
+        <w:rPr>
+          <w:b w:val="false"/>
+          <w:b w:val="false"/>
+          <w:bCs w:val="false"/>
+        </w:rPr>
+      </w:pPr>
+      <w:r>
+        <w:rPr>
+          <w:rFonts w:eastAsia="Times New Roman" w:cs="Arial" w:ascii="Arial" w:hAnsi="Arial"/>
+          <w:b w:val="false"/>
+          <w:bCs w:val="false"/>
+          <w:color w:val="000000"/>
+          <w:sz w:val="24"/>
+          <w:szCs w:val="24"/>
+          <w:lang w:eastAsia="pt-BR"/>
+        </w:rPr>
+        <w:tab/>
+        <w:t>Durante o fim da infância e início adolescência, essa pessoa foi aprendendo mais sobre programação e desenvolvimento de software, descobrindo que essa área tinha um grande potencial para tornar o mundo um lugar melhor.</w:t>
+      </w:r>
+    </w:p>
+    <w:p>
+      <w:pPr>
+        <w:pStyle w:val="Normal"/>
+        <w:shd w:val="clear" w:color="auto" w:fill="FFFFFF"/>
+        <w:spacing w:lineRule="auto" w:line="360" w:before="0" w:after="0"/>
+        <w:jc w:val="both"/>
+        <w:rPr>
+          <w:b w:val="false"/>
+          <w:b w:val="false"/>
+          <w:bCs w:val="false"/>
+        </w:rPr>
+      </w:pPr>
+      <w:r>
+        <w:rPr>
+          <w:rFonts w:eastAsia="Times New Roman" w:cs="Arial" w:ascii="Arial" w:hAnsi="Arial"/>
+          <w:b w:val="false"/>
+          <w:bCs w:val="false"/>
+          <w:color w:val="000000"/>
+          <w:sz w:val="24"/>
+          <w:szCs w:val="24"/>
+          <w:lang w:eastAsia="pt-BR"/>
+        </w:rPr>
+        <w:tab/>
+      </w:r>
+      <w:r>
+        <w:rPr>
+          <w:rFonts w:eastAsia="Times New Roman" w:cs="Arial" w:ascii="Arial" w:hAnsi="Arial"/>
+          <w:b w:val="false"/>
+          <w:bCs w:val="false"/>
+          <w:color w:val="000000"/>
+          <w:sz w:val="24"/>
+          <w:szCs w:val="24"/>
+          <w:lang w:eastAsia="pt-BR"/>
+        </w:rPr>
+        <w:t xml:space="preserve">Tendo essa visão e um caminho a seguir, essa pessoa tentou vagas para faculdades com cursos relacionados a sua área de desejo, até que conseguiu entrar em uma fazendo o </w:t>
+      </w:r>
+      <w:r>
+        <w:rPr>
+          <w:rFonts w:eastAsia="Times New Roman" w:cs="Arial" w:ascii="Arial" w:hAnsi="Arial"/>
+          <w:b w:val="false"/>
+          <w:bCs w:val="false"/>
+          <w:color w:val="000000"/>
+          <w:sz w:val="24"/>
+          <w:szCs w:val="24"/>
+          <w:lang w:eastAsia="pt-BR"/>
+        </w:rPr>
+        <w:t>c</w:t>
+      </w:r>
+      <w:r>
+        <w:rPr>
+          <w:rFonts w:eastAsia="Times New Roman" w:cs="Arial" w:ascii="Arial" w:hAnsi="Arial"/>
+          <w:b w:val="false"/>
+          <w:bCs w:val="false"/>
+          <w:color w:val="000000"/>
+          <w:sz w:val="24"/>
+          <w:szCs w:val="24"/>
+          <w:lang w:eastAsia="pt-BR"/>
+        </w:rPr>
+        <w:t xml:space="preserve">urso superior de tecnologia em Análise e Desenvolvimento de Sistemas, </w:t>
+      </w:r>
+      <w:r>
+        <w:rPr>
+          <w:rFonts w:eastAsia="Times New Roman" w:cs="Arial" w:ascii="Arial" w:hAnsi="Arial"/>
+          <w:b w:val="false"/>
+          <w:bCs w:val="false"/>
+          <w:color w:val="000000"/>
+          <w:sz w:val="24"/>
+          <w:szCs w:val="24"/>
+          <w:lang w:eastAsia="pt-BR"/>
+        </w:rPr>
+        <w:t>com objetivo de aprimorar seus conhecimentos.</w:t>
+      </w:r>
+    </w:p>
+    <w:p>
+      <w:pPr>
+        <w:pStyle w:val="Normal"/>
+        <w:shd w:val="clear" w:color="auto" w:fill="FFFFFF"/>
+        <w:spacing w:lineRule="auto" w:line="360" w:before="0" w:after="0"/>
+        <w:jc w:val="both"/>
+        <w:rPr/>
+      </w:pPr>
+      <w:r>
+        <w:rPr>
+          <w:rFonts w:eastAsia="Times New Roman" w:cs="Arial" w:ascii="Arial" w:hAnsi="Arial"/>
+          <w:b w:val="false"/>
+          <w:bCs w:val="false"/>
+          <w:color w:val="000000"/>
+          <w:sz w:val="24"/>
+          <w:szCs w:val="24"/>
+          <w:lang w:eastAsia="pt-BR"/>
+        </w:rPr>
+        <w:tab/>
+      </w:r>
+      <w:r>
+        <w:rPr>
+          <w:rFonts w:eastAsia="Times New Roman" w:cs="Arial" w:ascii="Arial" w:hAnsi="Arial"/>
+          <w:color w:val="000000"/>
+          <w:sz w:val="24"/>
+          <w:szCs w:val="24"/>
+          <w:lang w:eastAsia="pt-BR"/>
+        </w:rPr>
+        <w:t>No entanto, estudar tecnologia e ciência requer muita dedicação e esforço, além de exigir que estejamos sempre atualizados sobre as últimas tendências e tecnologias. Mas isso não o desanima, pelo contrário, a motiva a buscar sempre o melhor e se tornar uma profissional de excelência.</w:t>
+      </w:r>
+    </w:p>
+    <w:p>
+      <w:pPr>
+        <w:pStyle w:val="Normal"/>
+        <w:shd w:val="clear" w:color="auto" w:fill="FFFFFF"/>
+        <w:spacing w:lineRule="auto" w:line="360" w:before="0" w:after="0"/>
+        <w:jc w:val="both"/>
+        <w:rPr>
+          <w:rFonts w:ascii="Arial" w:hAnsi="Arial" w:eastAsia="Times New Roman" w:cs="Arial"/>
+          <w:b w:val="false"/>
+          <w:b w:val="false"/>
+          <w:bCs w:val="false"/>
+          <w:color w:val="000000"/>
+          <w:sz w:val="24"/>
+          <w:szCs w:val="24"/>
+          <w:lang w:eastAsia="pt-BR"/>
+        </w:rPr>
+      </w:pPr>
+      <w:r>
+        <w:rPr/>
+      </w:r>
+    </w:p>
+    <w:p>
+      <w:pPr>
+        <w:pStyle w:val="Normal"/>
+        <w:shd w:val="clear" w:color="auto" w:fill="FFFFFF"/>
+        <w:spacing w:lineRule="auto" w:line="360" w:before="0" w:after="0"/>
+        <w:jc w:val="both"/>
+        <w:rPr>
+          <w:rFonts w:ascii="Arial" w:hAnsi="Arial" w:eastAsia="Times New Roman" w:cs="Arial"/>
+          <w:b w:val="false"/>
+          <w:b w:val="false"/>
+          <w:bCs w:val="false"/>
+          <w:color w:val="000000"/>
+          <w:sz w:val="24"/>
+          <w:szCs w:val="24"/>
+          <w:lang w:eastAsia="pt-BR"/>
+        </w:rPr>
+      </w:pPr>
+      <w:r>
+        <w:rPr/>
+      </w:r>
+    </w:p>
+    <w:p>
+      <w:pPr>
+        <w:pStyle w:val="Normal"/>
+        <w:shd w:val="clear" w:color="auto" w:fill="FFFFFF"/>
+        <w:spacing w:lineRule="auto" w:line="360" w:before="0" w:after="0"/>
+        <w:jc w:val="both"/>
+        <w:rPr>
+          <w:b/>
+          <w:b/>
+          <w:bCs/>
+        </w:rPr>
+      </w:pPr>
+      <w:r>
+        <w:rPr>
+          <w:rFonts w:eastAsia="Times New Roman" w:cs="Arial" w:ascii="Arial" w:hAnsi="Arial"/>
+          <w:b/>
+          <w:bCs/>
+          <w:color w:val="000000"/>
+          <w:sz w:val="24"/>
+          <w:szCs w:val="24"/>
+          <w:lang w:eastAsia="pt-BR"/>
+        </w:rPr>
+        <w:t>2.2</w:t>
+        <w:tab/>
+      </w:r>
+      <w:r>
+        <w:rPr>
+          <w:rFonts w:eastAsia="Times New Roman" w:cs="Arial" w:ascii="Arial" w:hAnsi="Arial"/>
+          <w:b/>
+          <w:bCs/>
+          <w:color w:val="000000"/>
+          <w:sz w:val="24"/>
+          <w:szCs w:val="24"/>
+          <w:lang w:eastAsia="pt-BR"/>
+        </w:rPr>
+        <w:t>Pontos fortes</w:t>
+      </w:r>
+    </w:p>
+    <w:p>
+      <w:pPr>
+        <w:pStyle w:val="Normal"/>
+        <w:shd w:val="clear" w:color="auto" w:fill="FFFFFF"/>
+        <w:spacing w:lineRule="auto" w:line="360" w:before="0" w:after="0"/>
+        <w:jc w:val="both"/>
+        <w:rPr>
+          <w:b/>
+          <w:b/>
+          <w:bCs/>
+        </w:rPr>
+      </w:pPr>
+      <w:r>
+        <w:rPr>
+          <w:rFonts w:eastAsia="Times New Roman" w:cs="Arial" w:ascii="Arial" w:hAnsi="Arial"/>
+          <w:b/>
+          <w:bCs/>
+          <w:color w:val="000000"/>
+          <w:sz w:val="24"/>
+          <w:szCs w:val="24"/>
+          <w:lang w:eastAsia="pt-BR"/>
+        </w:rPr>
+        <w:tab/>
+      </w:r>
+    </w:p>
+    <w:p>
+      <w:pPr>
+        <w:pStyle w:val="Normal"/>
+        <w:shd w:val="clear" w:color="auto" w:fill="FFFFFF"/>
+        <w:spacing w:lineRule="auto" w:line="360" w:before="0" w:after="0"/>
+        <w:jc w:val="both"/>
+        <w:rPr>
+          <w:b/>
+          <w:b/>
+          <w:bCs/>
+        </w:rPr>
+      </w:pPr>
+      <w:r>
+        <w:rPr>
+          <w:rFonts w:eastAsia="Times New Roman" w:cs="Arial" w:ascii="Arial" w:hAnsi="Arial"/>
+          <w:b/>
+          <w:bCs/>
+          <w:color w:val="000000"/>
+          <w:sz w:val="24"/>
+          <w:szCs w:val="24"/>
+          <w:lang w:eastAsia="pt-BR"/>
+        </w:rPr>
+        <w:tab/>
+      </w:r>
+      <w:r>
+        <w:rPr>
+          <w:rFonts w:eastAsia="Times New Roman" w:cs="Arial" w:ascii="Arial" w:hAnsi="Arial"/>
+          <w:b w:val="false"/>
+          <w:bCs w:val="false"/>
+          <w:color w:val="000000"/>
+          <w:sz w:val="24"/>
+          <w:szCs w:val="24"/>
+          <w:lang w:eastAsia="pt-BR"/>
+        </w:rPr>
+        <w:t xml:space="preserve">Os pontos fortes dessa pessoa pode-se dizer que seja sua curiosidade e interesse em aprender novos conhecimentos </w:t>
+      </w:r>
+      <w:r>
+        <w:rPr>
+          <w:rFonts w:eastAsia="Times New Roman" w:cs="Arial" w:ascii="Arial" w:hAnsi="Arial"/>
+          <w:b w:val="false"/>
+          <w:bCs w:val="false"/>
+          <w:color w:val="000000"/>
+          <w:sz w:val="24"/>
+          <w:szCs w:val="24"/>
+          <w:lang w:eastAsia="pt-BR"/>
+        </w:rPr>
+        <w:t>ao m</w:t>
+      </w:r>
+    </w:p>
+    <w:p>
+      <w:pPr>
+        <w:pStyle w:val="Corpodotexto"/>
+        <w:rPr>
+          <w:rFonts w:ascii="Arial" w:hAnsi="Arial" w:eastAsia="Times New Roman" w:cs="Arial"/>
+          <w:b w:val="false"/>
+          <w:b w:val="false"/>
+          <w:bCs w:val="false"/>
+          <w:color w:val="000000"/>
+          <w:sz w:val="24"/>
+          <w:szCs w:val="24"/>
+          <w:lang w:eastAsia="pt-BR"/>
+        </w:rPr>
+      </w:pPr>
+      <w:r>
+        <w:rPr/>
+      </w:r>
+    </w:p>
+    <w:p>
+      <w:pPr>
+        <w:pStyle w:val="Corpodotexto"/>
+        <w:rPr>
+          <w:rFonts w:ascii="Arial" w:hAnsi="Arial" w:eastAsia="Times New Roman" w:cs="Arial"/>
+          <w:b w:val="false"/>
+          <w:b w:val="false"/>
+          <w:bCs w:val="false"/>
+          <w:color w:val="000000"/>
+          <w:sz w:val="24"/>
+          <w:szCs w:val="24"/>
+          <w:lang w:eastAsia="pt-BR"/>
+        </w:rPr>
+      </w:pPr>
+      <w:r>
+        <w:rPr/>
+      </w:r>
+    </w:p>
+    <w:p>
+      <w:pPr>
+        <w:pStyle w:val="Corpodotexto"/>
+        <w:rPr>
+          <w:rFonts w:ascii="Arial" w:hAnsi="Arial" w:eastAsia="Times New Roman" w:cs="Arial"/>
+          <w:b w:val="false"/>
+          <w:b w:val="false"/>
+          <w:bCs w:val="false"/>
+          <w:color w:val="000000"/>
+          <w:sz w:val="24"/>
+          <w:szCs w:val="24"/>
+          <w:lang w:eastAsia="pt-BR"/>
+        </w:rPr>
+      </w:pPr>
+      <w:r>
+        <w:rPr/>
+      </w:r>
+    </w:p>
+    <w:p>
+      <w:pPr>
+        <w:pStyle w:val="Corpodotexto"/>
+        <w:rPr>
+          <w:rFonts w:ascii="Arial" w:hAnsi="Arial" w:eastAsia="Times New Roman" w:cs="Arial"/>
+          <w:b w:val="false"/>
+          <w:b w:val="false"/>
+          <w:bCs w:val="false"/>
+          <w:color w:val="000000"/>
+          <w:sz w:val="24"/>
+          <w:szCs w:val="24"/>
+          <w:lang w:eastAsia="pt-BR"/>
+        </w:rPr>
+      </w:pPr>
+      <w:r>
+        <w:rPr/>
+      </w:r>
+    </w:p>
+    <w:p>
+      <w:pPr>
+        <w:pStyle w:val="Corpodotexto"/>
+        <w:rPr>
+          <w:rFonts w:ascii="Arial" w:hAnsi="Arial" w:eastAsia="Times New Roman" w:cs="Arial"/>
+          <w:b w:val="false"/>
+          <w:b w:val="false"/>
+          <w:bCs w:val="false"/>
+          <w:color w:val="000000"/>
+          <w:sz w:val="24"/>
+          <w:szCs w:val="24"/>
+          <w:lang w:eastAsia="pt-BR"/>
+        </w:rPr>
+      </w:pPr>
+      <w:r>
+        <w:rPr/>
+      </w:r>
+    </w:p>
+    <w:p>
+      <w:pPr>
+        <w:pStyle w:val="Corpodotexto"/>
+        <w:rPr>
+          <w:rFonts w:ascii="Arial" w:hAnsi="Arial" w:eastAsia="Times New Roman" w:cs="Arial"/>
+          <w:b w:val="false"/>
+          <w:b w:val="false"/>
+          <w:bCs w:val="false"/>
+          <w:color w:val="000000"/>
+          <w:sz w:val="24"/>
+          <w:szCs w:val="24"/>
+          <w:lang w:eastAsia="pt-BR"/>
+        </w:rPr>
+      </w:pPr>
+      <w:r>
+        <w:rPr/>
+      </w:r>
+    </w:p>
+    <w:p>
+      <w:pPr>
+        <w:pStyle w:val="Corpodotexto"/>
+        <w:rPr>
+          <w:rFonts w:ascii="Arial" w:hAnsi="Arial" w:eastAsia="Times New Roman" w:cs="Arial"/>
+          <w:b w:val="false"/>
+          <w:b w:val="false"/>
+          <w:bCs w:val="false"/>
+          <w:color w:val="000000"/>
+          <w:sz w:val="24"/>
+          <w:szCs w:val="24"/>
+          <w:lang w:eastAsia="pt-BR"/>
+        </w:rPr>
+      </w:pPr>
+      <w:r>
+        <w:rPr/>
+      </w:r>
+    </w:p>
+    <w:p>
+      <w:pPr>
+        <w:pStyle w:val="Corpodotexto"/>
+        <w:rPr>
+          <w:rFonts w:ascii="Arial" w:hAnsi="Arial" w:eastAsia="Times New Roman" w:cs="Arial"/>
+          <w:b w:val="false"/>
+          <w:b w:val="false"/>
+          <w:bCs w:val="false"/>
+          <w:color w:val="000000"/>
+          <w:sz w:val="24"/>
+          <w:szCs w:val="24"/>
+          <w:lang w:eastAsia="pt-BR"/>
+        </w:rPr>
+      </w:pPr>
+      <w:r>
+        <w:rPr/>
+      </w:r>
+    </w:p>
+    <w:p>
+      <w:pPr>
+        <w:pStyle w:val="Corpodotexto"/>
+        <w:rPr>
+          <w:rFonts w:ascii="Arial" w:hAnsi="Arial" w:eastAsia="Times New Roman" w:cs="Arial"/>
+          <w:b w:val="false"/>
+          <w:b w:val="false"/>
+          <w:bCs w:val="false"/>
+          <w:color w:val="000000"/>
+          <w:sz w:val="24"/>
+          <w:szCs w:val="24"/>
+          <w:lang w:eastAsia="pt-BR"/>
+        </w:rPr>
+      </w:pPr>
+      <w:r>
+        <w:rPr/>
+      </w:r>
+    </w:p>
+    <w:p>
+      <w:pPr>
+        <w:pStyle w:val="Corpodotexto"/>
+        <w:rPr>
+          <w:rFonts w:ascii="Arial" w:hAnsi="Arial" w:eastAsia="Times New Roman" w:cs="Arial"/>
+          <w:b w:val="false"/>
+          <w:b w:val="false"/>
+          <w:bCs w:val="false"/>
+          <w:color w:val="000000"/>
+          <w:sz w:val="24"/>
+          <w:szCs w:val="24"/>
+          <w:lang w:eastAsia="pt-BR"/>
+        </w:rPr>
+      </w:pPr>
+      <w:r>
+        <w:rPr/>
+      </w:r>
+    </w:p>
+    <w:p>
+      <w:pPr>
+        <w:pStyle w:val="Corpodotexto"/>
+        <w:rPr>
+          <w:rFonts w:ascii="Arial" w:hAnsi="Arial" w:eastAsia="Times New Roman" w:cs="Arial"/>
+          <w:b w:val="false"/>
+          <w:b w:val="false"/>
+          <w:bCs w:val="false"/>
+          <w:color w:val="000000"/>
+          <w:sz w:val="24"/>
+          <w:szCs w:val="24"/>
+          <w:lang w:eastAsia="pt-BR"/>
+        </w:rPr>
+      </w:pPr>
+      <w:r>
+        <w:rPr/>
+      </w:r>
+    </w:p>
+    <w:p>
+      <w:pPr>
+        <w:pStyle w:val="Corpodotexto"/>
+        <w:rPr>
+          <w:rFonts w:ascii="Arial" w:hAnsi="Arial" w:eastAsia="Times New Roman" w:cs="Arial"/>
+          <w:b w:val="false"/>
+          <w:b w:val="false"/>
+          <w:bCs w:val="false"/>
+          <w:color w:val="000000"/>
+          <w:sz w:val="24"/>
+          <w:szCs w:val="24"/>
+          <w:lang w:eastAsia="pt-BR"/>
+        </w:rPr>
+      </w:pPr>
+      <w:r>
+        <w:rPr/>
+      </w:r>
+    </w:p>
+    <w:p>
+      <w:pPr>
+        <w:pStyle w:val="Corpodotexto"/>
+        <w:rPr>
+          <w:rFonts w:ascii="Arial" w:hAnsi="Arial" w:eastAsia="Times New Roman" w:cs="Arial"/>
+          <w:b w:val="false"/>
+          <w:b w:val="false"/>
+          <w:bCs w:val="false"/>
+          <w:color w:val="000000"/>
+          <w:sz w:val="24"/>
+          <w:szCs w:val="24"/>
+          <w:lang w:eastAsia="pt-BR"/>
+        </w:rPr>
+      </w:pPr>
+      <w:r>
+        <w:rPr/>
       </w:r>
     </w:p>
     <w:sectPr>
@@ -4300,7 +5766,7 @@
         <w:docPartGallery w:val="Page Numbers (Top of Page)"/>
         <w:docPartUnique w:val="true"/>
       </w:docPartObj>
-      <w:id w:val="2081950314"/>
+      <w:id w:val="1953536074"/>
     </w:sdtPr>
     <w:sdtContent>
       <w:p>
@@ -4323,7 +5789,7 @@
         </w:r>
         <w:r>
           <w:rPr/>
-          <w:t>7</w:t>
+          <w:t>10</w:t>
         </w:r>
         <w:r>
           <w:rPr/>

</xml_diff>

<commit_message>
Update README / push all
</commit_message>
<xml_diff>
--- a/disciplinas-faculdade/primeiro-periodo/principios-e-valores/projeto-de-vida/projeto-de-vida.docx
+++ b/disciplinas-faculdade/primeiro-periodo/principios-e-valores/projeto-de-vida/projeto-de-vida.docx
@@ -345,8 +345,6 @@
           <w:lang w:eastAsia="pt-BR"/>
         </w:rPr>
       </w:pPr>
-      <w:bookmarkStart w:id="1" w:name="_GoBack"/>
-      <w:bookmarkEnd w:id="1"/>
     </w:p>
     <w:p>
       <w:pPr>
@@ -1077,11 +1075,11 @@
         <w:spacing w:before="0" w:after="0" w:line="360" w:lineRule="auto"/>
         <w:jc w:val="both"/>
         <w:rPr>
-          <w:rFonts w:ascii="Arial" w:hAnsi="Arial" w:eastAsia="Times New Roman" w:cs="Arial"/>
+          <w:rFonts w:hint="default" w:ascii="Arial" w:hAnsi="Arial" w:eastAsia="Times New Roman" w:cs="Arial"/>
           <w:color w:val="212529"/>
           <w:sz w:val="24"/>
           <w:szCs w:val="24"/>
-          <w:lang w:eastAsia="pt-BR"/>
+          <w:lang w:val="en-US" w:eastAsia="pt-BR"/>
         </w:rPr>
       </w:pPr>
       <w:r>
@@ -1135,7 +1133,7 @@
           <w:szCs w:val="24"/>
           <w:lang w:val="en-US" w:eastAsia="pt-BR"/>
         </w:rPr>
-        <w:t>....4</w:t>
+        <w:t>....5</w:t>
       </w:r>
     </w:p>
     <w:p>
@@ -1324,137 +1322,385 @@
           <w:szCs w:val="24"/>
           <w:lang w:val="en-US" w:eastAsia="pt-BR"/>
         </w:rPr>
+        <w:t>.....5</w:t>
+      </w:r>
+    </w:p>
+    <w:p>
+      <w:pPr>
+        <w:shd w:val="clear" w:color="auto" w:fill="FFFFFF"/>
+        <w:spacing w:before="0" w:after="0" w:line="360" w:lineRule="auto"/>
+        <w:jc w:val="both"/>
+        <w:rPr>
+          <w:rFonts w:ascii="Arial" w:hAnsi="Arial" w:cs="Arial"/>
+          <w:sz w:val="24"/>
+          <w:szCs w:val="24"/>
+        </w:rPr>
+      </w:pPr>
+      <w:r>
+        <w:rPr>
+          <w:rFonts w:ascii="Arial" w:hAnsi="Arial" w:cs="Arial"/>
+          <w:sz w:val="24"/>
+          <w:szCs w:val="24"/>
+        </w:rPr>
+        <w:t xml:space="preserve"> </w:t>
+      </w:r>
+    </w:p>
+    <w:p>
+      <w:pPr>
+        <w:spacing w:before="0" w:after="0" w:line="360" w:lineRule="auto"/>
+        <w:jc w:val="both"/>
+        <w:rPr>
+          <w:rFonts w:hint="default" w:ascii="Arial" w:hAnsi="Arial" w:eastAsia="Times New Roman" w:cs="Arial"/>
+          <w:b/>
+          <w:color w:val="000000"/>
+          <w:sz w:val="24"/>
+          <w:szCs w:val="24"/>
+          <w:lang w:val="en-US" w:eastAsia="pt-BR"/>
+        </w:rPr>
+      </w:pPr>
+      <w:r>
+        <w:rPr>
+          <w:rFonts w:ascii="Arial" w:hAnsi="Arial" w:eastAsia="Times New Roman" w:cs="Arial"/>
+          <w:b/>
+          <w:color w:val="000000"/>
+          <w:sz w:val="24"/>
+          <w:szCs w:val="24"/>
+          <w:lang w:eastAsia="pt-BR"/>
+        </w:rPr>
+        <w:t xml:space="preserve">3 O QUE EU QUERO PARA O MEU FUTURO? </w:t>
+      </w:r>
+      <w:r>
+        <w:rPr>
+          <w:rFonts w:ascii="Arial" w:hAnsi="Arial" w:eastAsia="Times New Roman" w:cs="Arial"/>
+          <w:color w:val="000000"/>
+          <w:sz w:val="24"/>
+          <w:szCs w:val="24"/>
+          <w:lang w:eastAsia="pt-BR"/>
+        </w:rPr>
+        <w:t>....................................................</w:t>
+      </w:r>
+      <w:r>
+        <w:rPr>
+          <w:rFonts w:hint="default" w:ascii="Arial" w:hAnsi="Arial" w:eastAsia="Times New Roman" w:cs="Arial"/>
+          <w:color w:val="000000"/>
+          <w:sz w:val="24"/>
+          <w:szCs w:val="24"/>
+          <w:lang w:val="en-US" w:eastAsia="pt-BR"/>
+        </w:rPr>
         <w:t>....5</w:t>
       </w:r>
     </w:p>
     <w:p>
       <w:pPr>
-        <w:shd w:val="clear" w:color="auto" w:fill="FFFFFF"/>
-        <w:spacing w:before="0" w:after="0" w:line="360" w:lineRule="auto"/>
-        <w:jc w:val="both"/>
-        <w:rPr>
-          <w:rFonts w:ascii="Arial" w:hAnsi="Arial" w:cs="Arial"/>
-          <w:sz w:val="24"/>
-          <w:szCs w:val="24"/>
-        </w:rPr>
-      </w:pPr>
-      <w:r>
-        <w:rPr>
-          <w:rFonts w:ascii="Arial" w:hAnsi="Arial" w:cs="Arial"/>
-          <w:sz w:val="24"/>
-          <w:szCs w:val="24"/>
+        <w:spacing w:before="0" w:after="0" w:line="360" w:lineRule="auto"/>
+        <w:jc w:val="both"/>
+        <w:rPr>
+          <w:rFonts w:ascii="Arial" w:hAnsi="Arial" w:eastAsia="Times New Roman" w:cs="Arial"/>
+          <w:color w:val="FF0000"/>
+          <w:sz w:val="24"/>
+          <w:szCs w:val="24"/>
+          <w:lang w:eastAsia="pt-BR"/>
+        </w:rPr>
+      </w:pPr>
+      <w:r>
+        <w:rPr>
+          <w:rFonts w:ascii="Arial" w:hAnsi="Arial" w:cs="Arial"/>
+          <w:b/>
+          <w:bCs/>
+          <w:sz w:val="24"/>
+          <w:szCs w:val="24"/>
+        </w:rPr>
+        <w:t xml:space="preserve">3.1 O que me move? </w:t>
+      </w:r>
+      <w:r>
+        <w:rPr>
+          <w:rFonts w:ascii="Arial" w:hAnsi="Arial" w:eastAsia="Times New Roman" w:cs="Arial"/>
+          <w:color w:val="000000"/>
+          <w:sz w:val="24"/>
+          <w:szCs w:val="24"/>
+          <w:lang w:eastAsia="pt-BR"/>
+        </w:rPr>
+        <w:t>..............................................................................................</w:t>
+      </w:r>
+      <w:r>
+        <w:rPr>
+          <w:rFonts w:hint="default" w:ascii="Arial" w:hAnsi="Arial" w:eastAsia="Times New Roman" w:cs="Arial"/>
+          <w:color w:val="000000"/>
+          <w:sz w:val="24"/>
+          <w:szCs w:val="24"/>
+          <w:lang w:val="en-US" w:eastAsia="pt-BR"/>
+        </w:rPr>
+        <w:t>....5</w:t>
+      </w:r>
+    </w:p>
+    <w:p>
+      <w:pPr>
+        <w:pStyle w:val="2"/>
+        <w:shd w:val="clear" w:color="auto" w:fill="FFFFFF"/>
+        <w:spacing w:before="0" w:after="0" w:line="360" w:lineRule="auto"/>
+        <w:jc w:val="both"/>
+        <w:rPr>
+          <w:rFonts w:ascii="Arial" w:hAnsi="Arial" w:cs="Arial"/>
+          <w:b w:val="0"/>
+          <w:bCs w:val="0"/>
+          <w:color w:val="FF0000"/>
+          <w:sz w:val="24"/>
+          <w:szCs w:val="24"/>
+        </w:rPr>
+      </w:pPr>
+      <w:r>
+        <w:rPr>
+          <w:rFonts w:ascii="Arial" w:hAnsi="Arial" w:cs="Arial"/>
+          <w:color w:val="000000"/>
+          <w:sz w:val="24"/>
+          <w:szCs w:val="24"/>
+          <w:lang w:eastAsia="pt-BR"/>
+        </w:rPr>
+        <w:t>3.</w:t>
+      </w:r>
+      <w:r>
+        <w:rPr>
+          <w:rFonts w:hint="default" w:ascii="Arial" w:hAnsi="Arial" w:cs="Arial"/>
+          <w:color w:val="000000"/>
+          <w:sz w:val="24"/>
+          <w:szCs w:val="24"/>
+          <w:lang w:val="en-US" w:eastAsia="pt-BR"/>
+        </w:rPr>
+        <w:t>2</w:t>
+      </w:r>
+      <w:r>
+        <w:rPr>
+          <w:rFonts w:ascii="Arial" w:hAnsi="Arial" w:cs="Arial"/>
+          <w:color w:val="000000"/>
+          <w:sz w:val="24"/>
+          <w:szCs w:val="24"/>
+          <w:lang w:eastAsia="pt-BR"/>
         </w:rPr>
         <w:t xml:space="preserve"> </w:t>
       </w:r>
-    </w:p>
-    <w:p>
-      <w:pPr>
-        <w:spacing w:before="0" w:after="0" w:line="360" w:lineRule="auto"/>
-        <w:jc w:val="both"/>
-        <w:rPr>
-          <w:rFonts w:ascii="Arial" w:hAnsi="Arial" w:eastAsia="Times New Roman" w:cs="Arial"/>
-          <w:b/>
-          <w:color w:val="000000"/>
-          <w:sz w:val="24"/>
-          <w:szCs w:val="24"/>
-          <w:lang w:eastAsia="pt-BR"/>
-        </w:rPr>
-      </w:pPr>
-      <w:r>
-        <w:rPr>
-          <w:rFonts w:ascii="Arial" w:hAnsi="Arial" w:eastAsia="Times New Roman" w:cs="Arial"/>
-          <w:b/>
-          <w:color w:val="000000"/>
-          <w:sz w:val="24"/>
-          <w:szCs w:val="24"/>
-          <w:lang w:eastAsia="pt-BR"/>
-        </w:rPr>
-        <w:t xml:space="preserve">3 O QUE EU QUERO PARA O MEU FUTURO? </w:t>
-      </w:r>
-      <w:r>
-        <w:rPr>
-          <w:rFonts w:ascii="Arial" w:hAnsi="Arial" w:eastAsia="Times New Roman" w:cs="Arial"/>
-          <w:color w:val="000000"/>
-          <w:sz w:val="24"/>
-          <w:szCs w:val="24"/>
-          <w:lang w:eastAsia="pt-BR"/>
-        </w:rPr>
-        <w:t>....................................................pág</w:t>
-      </w:r>
-    </w:p>
-    <w:p>
-      <w:pPr>
-        <w:spacing w:before="0" w:after="0" w:line="360" w:lineRule="auto"/>
-        <w:jc w:val="both"/>
-        <w:rPr>
-          <w:rFonts w:ascii="Arial" w:hAnsi="Arial" w:eastAsia="Times New Roman" w:cs="Arial"/>
+      <w:r>
+        <w:rPr>
+          <w:rFonts w:ascii="Arial" w:hAnsi="Arial" w:cs="Arial"/>
+          <w:color w:val="auto"/>
+          <w:sz w:val="24"/>
+          <w:szCs w:val="24"/>
+        </w:rPr>
+        <w:t>Estabelecimento de Metas</w:t>
+      </w:r>
+      <w:r>
+        <w:rPr>
+          <w:rFonts w:ascii="Arial" w:hAnsi="Arial" w:cs="Arial"/>
+          <w:color w:val="212529"/>
+          <w:sz w:val="24"/>
+          <w:szCs w:val="24"/>
+          <w:lang w:eastAsia="pt-BR"/>
+        </w:rPr>
+        <w:t xml:space="preserve"> </w:t>
+      </w:r>
+      <w:r>
+        <w:rPr>
+          <w:rFonts w:ascii="Arial" w:hAnsi="Arial" w:cs="Arial"/>
+          <w:b w:val="0"/>
+          <w:color w:val="000000"/>
+          <w:sz w:val="24"/>
+          <w:szCs w:val="24"/>
+          <w:lang w:eastAsia="pt-BR"/>
+        </w:rPr>
+        <w:t>..............................................................................</w:t>
+      </w:r>
+      <w:r>
+        <w:rPr>
+          <w:rFonts w:hint="default" w:ascii="Arial" w:hAnsi="Arial" w:cs="Arial"/>
+          <w:b w:val="0"/>
+          <w:color w:val="000000"/>
+          <w:sz w:val="24"/>
+          <w:szCs w:val="24"/>
+          <w:lang w:val="en-US" w:eastAsia="pt-BR"/>
+        </w:rPr>
+        <w:t>....6</w:t>
+      </w:r>
+    </w:p>
+    <w:p>
+      <w:pPr>
+        <w:spacing w:before="0" w:after="0" w:line="360" w:lineRule="auto"/>
+        <w:jc w:val="both"/>
+        <w:rPr>
+          <w:rFonts w:ascii="Arial" w:hAnsi="Arial" w:cs="Arial"/>
+          <w:sz w:val="24"/>
+          <w:szCs w:val="24"/>
+        </w:rPr>
+      </w:pPr>
+      <w:r>
+        <w:rPr>
+          <w:rFonts w:ascii="Arial" w:hAnsi="Arial" w:eastAsia="Times New Roman" w:cs="Arial"/>
+          <w:b/>
+          <w:color w:val="000000"/>
+          <w:sz w:val="24"/>
+          <w:szCs w:val="24"/>
+          <w:lang w:eastAsia="pt-BR"/>
+        </w:rPr>
+        <w:t>3.</w:t>
+      </w:r>
+      <w:r>
+        <w:rPr>
+          <w:rFonts w:hint="default" w:ascii="Arial" w:hAnsi="Arial" w:eastAsia="Times New Roman" w:cs="Arial"/>
+          <w:b/>
+          <w:color w:val="000000"/>
+          <w:sz w:val="24"/>
+          <w:szCs w:val="24"/>
+          <w:lang w:val="en-US" w:eastAsia="pt-BR"/>
+        </w:rPr>
+        <w:t>3</w:t>
+      </w:r>
+      <w:r>
+        <w:rPr>
+          <w:rFonts w:ascii="Arial" w:hAnsi="Arial" w:eastAsia="Times New Roman" w:cs="Arial"/>
+          <w:b/>
+          <w:color w:val="000000"/>
+          <w:sz w:val="24"/>
+          <w:szCs w:val="24"/>
+          <w:lang w:eastAsia="pt-BR"/>
+        </w:rPr>
+        <w:t xml:space="preserve"> </w:t>
+      </w:r>
+      <w:r>
+        <w:rPr>
+          <w:rFonts w:ascii="Arial" w:hAnsi="Arial" w:cs="Arial"/>
+          <w:b/>
+          <w:bCs/>
+          <w:sz w:val="24"/>
+          <w:szCs w:val="24"/>
+        </w:rPr>
+        <w:t>Recursos e Apoio</w:t>
+      </w:r>
+      <w:r>
+        <w:rPr>
+          <w:rFonts w:ascii="Arial" w:hAnsi="Arial" w:cs="Arial"/>
+          <w:sz w:val="24"/>
+          <w:szCs w:val="24"/>
+        </w:rPr>
+        <w:t xml:space="preserve"> </w:t>
+      </w:r>
+      <w:r>
+        <w:rPr>
+          <w:rFonts w:ascii="Arial" w:hAnsi="Arial" w:eastAsia="Times New Roman" w:cs="Arial"/>
+          <w:color w:val="000000"/>
+          <w:sz w:val="24"/>
+          <w:szCs w:val="24"/>
+          <w:lang w:eastAsia="pt-BR"/>
+        </w:rPr>
+        <w:t>............................................................................................</w:t>
+      </w:r>
+      <w:r>
+        <w:rPr>
+          <w:rFonts w:hint="default" w:ascii="Arial" w:hAnsi="Arial" w:eastAsia="Times New Roman" w:cs="Arial"/>
+          <w:color w:val="000000"/>
+          <w:sz w:val="24"/>
+          <w:szCs w:val="24"/>
+          <w:lang w:val="en-US" w:eastAsia="pt-BR"/>
+        </w:rPr>
+        <w:t>....6</w:t>
+      </w:r>
+    </w:p>
+    <w:p>
+      <w:pPr>
+        <w:spacing w:before="0" w:after="0" w:line="360" w:lineRule="auto"/>
+        <w:jc w:val="both"/>
+        <w:rPr>
+          <w:rFonts w:ascii="Arial" w:hAnsi="Arial" w:cs="Arial"/>
           <w:color w:val="FF0000"/>
           <w:sz w:val="24"/>
           <w:szCs w:val="24"/>
-          <w:lang w:eastAsia="pt-BR"/>
-        </w:rPr>
-      </w:pPr>
-      <w:r>
-        <w:rPr>
-          <w:rFonts w:ascii="Arial" w:hAnsi="Arial" w:cs="Arial"/>
-          <w:b/>
-          <w:bCs/>
-          <w:sz w:val="24"/>
-          <w:szCs w:val="24"/>
-        </w:rPr>
-        <w:t xml:space="preserve">3.1 O que me move? </w:t>
-      </w:r>
-      <w:r>
-        <w:rPr>
-          <w:rFonts w:ascii="Arial" w:hAnsi="Arial" w:eastAsia="Times New Roman" w:cs="Arial"/>
-          <w:color w:val="000000"/>
-          <w:sz w:val="24"/>
-          <w:szCs w:val="24"/>
-          <w:lang w:eastAsia="pt-BR"/>
-        </w:rPr>
-        <w:t>..............................................................................................pág</w:t>
-      </w:r>
-    </w:p>
-    <w:p>
-      <w:pPr>
-        <w:pStyle w:val="2"/>
-        <w:shd w:val="clear" w:color="auto" w:fill="FFFFFF"/>
-        <w:spacing w:before="0" w:after="0" w:line="360" w:lineRule="auto"/>
-        <w:jc w:val="both"/>
-        <w:rPr>
-          <w:rFonts w:ascii="Arial" w:hAnsi="Arial" w:cs="Arial"/>
-          <w:b w:val="0"/>
-          <w:bCs w:val="0"/>
-          <w:color w:val="FF0000"/>
-          <w:sz w:val="24"/>
-          <w:szCs w:val="24"/>
-        </w:rPr>
-      </w:pPr>
-      <w:r>
-        <w:rPr>
-          <w:rFonts w:ascii="Arial" w:hAnsi="Arial" w:cs="Arial"/>
-          <w:color w:val="000000"/>
-          <w:sz w:val="24"/>
-          <w:szCs w:val="24"/>
-          <w:lang w:eastAsia="pt-BR"/>
-        </w:rPr>
-        <w:t xml:space="preserve">3.1 </w:t>
-      </w:r>
-      <w:r>
-        <w:rPr>
-          <w:rFonts w:ascii="Arial" w:hAnsi="Arial" w:cs="Arial"/>
-          <w:color w:val="auto"/>
-          <w:sz w:val="24"/>
-          <w:szCs w:val="24"/>
-        </w:rPr>
-        <w:t>Estabelecimento de Metas</w:t>
-      </w:r>
-      <w:r>
-        <w:rPr>
-          <w:rFonts w:ascii="Arial" w:hAnsi="Arial" w:cs="Arial"/>
+        </w:rPr>
+      </w:pPr>
+    </w:p>
+    <w:p>
+      <w:pPr>
+        <w:spacing w:before="0" w:after="0" w:line="360" w:lineRule="auto"/>
+        <w:rPr>
+          <w:rFonts w:ascii="Arial" w:hAnsi="Arial" w:eastAsia="Times New Roman" w:cs="Arial"/>
+          <w:b/>
+          <w:color w:val="000000"/>
+          <w:sz w:val="24"/>
+          <w:szCs w:val="24"/>
+          <w:lang w:eastAsia="pt-BR"/>
+        </w:rPr>
+      </w:pPr>
+      <w:r>
+        <w:rPr>
+          <w:rFonts w:ascii="Arial" w:hAnsi="Arial" w:eastAsia="Times New Roman" w:cs="Arial"/>
+          <w:b/>
+          <w:color w:val="000000"/>
+          <w:sz w:val="24"/>
+          <w:szCs w:val="24"/>
+          <w:lang w:eastAsia="pt-BR"/>
+        </w:rPr>
+        <w:t xml:space="preserve">4 TOMANDO DECISÕES E PLANO DE AÇÃO </w:t>
+      </w:r>
+      <w:r>
+        <w:rPr>
+          <w:rFonts w:ascii="Arial" w:hAnsi="Arial" w:eastAsia="Times New Roman" w:cs="Arial"/>
+          <w:color w:val="000000"/>
+          <w:sz w:val="24"/>
+          <w:szCs w:val="24"/>
+          <w:lang w:eastAsia="pt-BR"/>
+        </w:rPr>
+        <w:t>.....................................................</w:t>
+      </w:r>
+      <w:r>
+        <w:rPr>
+          <w:rFonts w:hint="default" w:ascii="Arial" w:hAnsi="Arial" w:eastAsia="Times New Roman" w:cs="Arial"/>
+          <w:color w:val="000000"/>
+          <w:sz w:val="24"/>
+          <w:szCs w:val="24"/>
+          <w:lang w:val="en-US" w:eastAsia="pt-BR"/>
+        </w:rPr>
+        <w:t>....6</w:t>
+      </w:r>
+    </w:p>
+    <w:p>
+      <w:pPr>
+        <w:shd w:val="clear" w:color="auto" w:fill="FFFFFF"/>
+        <w:spacing w:before="0" w:after="0" w:line="360" w:lineRule="auto"/>
+        <w:jc w:val="both"/>
+        <w:rPr>
+          <w:rFonts w:hint="default" w:ascii="Arial" w:hAnsi="Arial" w:eastAsia="Times New Roman" w:cs="Arial"/>
           <w:color w:val="212529"/>
           <w:sz w:val="24"/>
           <w:szCs w:val="24"/>
+          <w:lang w:val="en-US" w:eastAsia="pt-BR"/>
+        </w:rPr>
+      </w:pPr>
+      <w:r>
+        <w:rPr>
+          <w:rFonts w:hint="default" w:ascii="Arial" w:hAnsi="Arial" w:eastAsia="Times New Roman" w:cs="Arial"/>
+          <w:b/>
+          <w:bCs/>
+          <w:color w:val="212529"/>
+          <w:sz w:val="24"/>
+          <w:szCs w:val="24"/>
+          <w:lang w:val="en-US" w:eastAsia="pt-BR"/>
+        </w:rPr>
+        <w:t>4</w:t>
+      </w:r>
+      <w:r>
+        <w:rPr>
+          <w:rFonts w:ascii="Arial" w:hAnsi="Arial" w:eastAsia="Times New Roman" w:cs="Arial"/>
+          <w:b/>
+          <w:bCs/>
+          <w:color w:val="212529"/>
+          <w:sz w:val="24"/>
+          <w:szCs w:val="24"/>
+          <w:lang w:eastAsia="pt-BR"/>
+        </w:rPr>
+        <w:t>.1</w:t>
+      </w:r>
+      <w:r>
+        <w:rPr>
+          <w:rFonts w:ascii="Arial" w:hAnsi="Arial" w:eastAsia="Times New Roman" w:cs="Arial"/>
+          <w:color w:val="212529"/>
+          <w:sz w:val="24"/>
+          <w:szCs w:val="24"/>
           <w:lang w:eastAsia="pt-BR"/>
         </w:rPr>
         <w:t xml:space="preserve"> </w:t>
@@ -1462,51 +1708,20 @@
       <w:r>
         <w:rPr>
           <w:rFonts w:ascii="Arial" w:hAnsi="Arial" w:cs="Arial"/>
-          <w:b w:val="0"/>
-          <w:color w:val="000000"/>
-          <w:sz w:val="24"/>
-          <w:szCs w:val="24"/>
-          <w:lang w:eastAsia="pt-BR"/>
-        </w:rPr>
-        <w:t>..............................................................................pág</w:t>
-      </w:r>
-    </w:p>
-    <w:p>
-      <w:pPr>
-        <w:spacing w:before="0" w:after="0" w:line="360" w:lineRule="auto"/>
-        <w:jc w:val="both"/>
-        <w:rPr>
-          <w:rFonts w:ascii="Arial" w:hAnsi="Arial" w:cs="Arial"/>
-          <w:sz w:val="24"/>
-          <w:szCs w:val="24"/>
-        </w:rPr>
-      </w:pPr>
-      <w:r>
-        <w:rPr>
-          <w:rFonts w:ascii="Arial" w:hAnsi="Arial" w:eastAsia="Times New Roman" w:cs="Arial"/>
-          <w:b/>
-          <w:color w:val="000000"/>
-          <w:sz w:val="24"/>
-          <w:szCs w:val="24"/>
-          <w:lang w:eastAsia="pt-BR"/>
-        </w:rPr>
-        <w:t xml:space="preserve">3.2 </w:t>
-      </w:r>
-      <w:r>
-        <w:rPr>
-          <w:rFonts w:ascii="Arial" w:hAnsi="Arial" w:cs="Arial"/>
-          <w:b/>
-          <w:bCs/>
-          <w:sz w:val="24"/>
-          <w:szCs w:val="24"/>
-        </w:rPr>
-        <w:t>Recursos e Apoio</w:t>
-      </w:r>
-      <w:r>
-        <w:rPr>
-          <w:rFonts w:ascii="Arial" w:hAnsi="Arial" w:cs="Arial"/>
-          <w:sz w:val="24"/>
-          <w:szCs w:val="24"/>
+          <w:b/>
+          <w:bCs/>
+          <w:sz w:val="24"/>
+          <w:szCs w:val="24"/>
+        </w:rPr>
+        <w:t>Elaboração do Plano de Ação</w:t>
+      </w:r>
+      <w:r>
+        <w:rPr>
+          <w:rFonts w:ascii="Arial" w:hAnsi="Arial" w:eastAsia="Times New Roman" w:cs="Arial"/>
+          <w:color w:val="212529"/>
+          <w:sz w:val="24"/>
+          <w:szCs w:val="24"/>
+          <w:lang w:eastAsia="pt-BR"/>
         </w:rPr>
         <w:t xml:space="preserve"> </w:t>
       </w:r>
@@ -1518,87 +1733,56 @@
           <w:szCs w:val="24"/>
           <w:lang w:eastAsia="pt-BR"/>
         </w:rPr>
-        <w:t>............................................................................................pág</w:t>
-      </w:r>
-    </w:p>
-    <w:p>
-      <w:pPr>
-        <w:spacing w:before="0" w:after="0" w:line="360" w:lineRule="auto"/>
-        <w:jc w:val="both"/>
-        <w:rPr>
-          <w:rFonts w:ascii="Arial" w:hAnsi="Arial" w:cs="Arial"/>
-          <w:color w:val="FF0000"/>
-          <w:sz w:val="24"/>
-          <w:szCs w:val="24"/>
-        </w:rPr>
-      </w:pPr>
-    </w:p>
-    <w:p>
-      <w:pPr>
-        <w:spacing w:before="0" w:after="0" w:line="360" w:lineRule="auto"/>
-        <w:rPr>
-          <w:rFonts w:ascii="Arial" w:hAnsi="Arial" w:eastAsia="Times New Roman" w:cs="Arial"/>
-          <w:b/>
-          <w:color w:val="000000"/>
-          <w:sz w:val="24"/>
-          <w:szCs w:val="24"/>
-          <w:lang w:eastAsia="pt-BR"/>
-        </w:rPr>
-      </w:pPr>
-      <w:r>
-        <w:rPr>
-          <w:rFonts w:ascii="Arial" w:hAnsi="Arial" w:eastAsia="Times New Roman" w:cs="Arial"/>
-          <w:b/>
-          <w:color w:val="000000"/>
-          <w:sz w:val="24"/>
-          <w:szCs w:val="24"/>
-          <w:lang w:eastAsia="pt-BR"/>
-        </w:rPr>
-        <w:t xml:space="preserve">4 TOMANDO DECISÕES E PLANO DE AÇÃO </w:t>
-      </w:r>
-      <w:r>
-        <w:rPr>
-          <w:rFonts w:ascii="Arial" w:hAnsi="Arial" w:eastAsia="Times New Roman" w:cs="Arial"/>
-          <w:color w:val="000000"/>
-          <w:sz w:val="24"/>
-          <w:szCs w:val="24"/>
-          <w:lang w:eastAsia="pt-BR"/>
-        </w:rPr>
-        <w:t>.....................................................pág</w:t>
-      </w:r>
-    </w:p>
-    <w:p>
-      <w:pPr>
-        <w:shd w:val="clear" w:color="auto" w:fill="FFFFFF"/>
-        <w:spacing w:before="0" w:after="0" w:line="360" w:lineRule="auto"/>
-        <w:jc w:val="both"/>
-        <w:rPr>
-          <w:rFonts w:ascii="Arial" w:hAnsi="Arial" w:eastAsia="Times New Roman" w:cs="Arial"/>
-          <w:color w:val="212529"/>
-          <w:sz w:val="24"/>
-          <w:szCs w:val="24"/>
-          <w:lang w:eastAsia="pt-BR"/>
-        </w:rPr>
-      </w:pPr>
-      <w:r>
-        <w:rPr>
-          <w:rFonts w:ascii="Arial" w:hAnsi="Arial" w:eastAsia="Times New Roman" w:cs="Arial"/>
-          <w:b/>
-          <w:bCs/>
-          <w:color w:val="212529"/>
-          <w:sz w:val="24"/>
-          <w:szCs w:val="24"/>
-          <w:lang w:eastAsia="pt-BR"/>
-        </w:rPr>
-        <w:t>3.1</w:t>
-      </w:r>
-      <w:r>
-        <w:rPr>
-          <w:rFonts w:ascii="Arial" w:hAnsi="Arial" w:eastAsia="Times New Roman" w:cs="Arial"/>
-          <w:color w:val="212529"/>
-          <w:sz w:val="24"/>
-          <w:szCs w:val="24"/>
-          <w:lang w:eastAsia="pt-BR"/>
+        <w:t>........................................................................</w:t>
+      </w:r>
+      <w:r>
+        <w:rPr>
+          <w:rFonts w:hint="default" w:ascii="Arial" w:hAnsi="Arial" w:eastAsia="Times New Roman" w:cs="Arial"/>
+          <w:color w:val="000000"/>
+          <w:sz w:val="24"/>
+          <w:szCs w:val="24"/>
+          <w:lang w:val="en-US" w:eastAsia="pt-BR"/>
+        </w:rPr>
+        <w:t>....6</w:t>
+      </w:r>
+    </w:p>
+    <w:p>
+      <w:pPr>
+        <w:shd w:val="clear" w:color="auto" w:fill="FFFFFF"/>
+        <w:spacing w:before="0" w:after="0" w:line="360" w:lineRule="auto"/>
+        <w:jc w:val="both"/>
+        <w:rPr>
+          <w:rFonts w:ascii="Arial" w:hAnsi="Arial" w:cs="Arial"/>
+          <w:sz w:val="24"/>
+          <w:szCs w:val="24"/>
+        </w:rPr>
+      </w:pPr>
+      <w:r>
+        <w:rPr>
+          <w:rFonts w:hint="default" w:ascii="Arial" w:hAnsi="Arial" w:cs="Arial"/>
+          <w:b/>
+          <w:bCs/>
+          <w:sz w:val="24"/>
+          <w:szCs w:val="24"/>
+          <w:lang w:val="pt-BR"/>
+        </w:rPr>
+        <w:t>4</w:t>
+      </w:r>
+      <w:r>
+        <w:rPr>
+          <w:rFonts w:ascii="Arial" w:hAnsi="Arial" w:cs="Arial"/>
+          <w:b/>
+          <w:bCs/>
+          <w:sz w:val="24"/>
+          <w:szCs w:val="24"/>
+        </w:rPr>
+        <w:t>.2</w:t>
+      </w:r>
+      <w:r>
+        <w:rPr>
+          <w:rFonts w:ascii="Arial" w:hAnsi="Arial" w:cs="Arial"/>
+          <w:sz w:val="24"/>
+          <w:szCs w:val="24"/>
         </w:rPr>
         <w:t xml:space="preserve"> </w:t>
       </w:r>
@@ -1610,66 +1794,6 @@
           <w:sz w:val="24"/>
           <w:szCs w:val="24"/>
         </w:rPr>
-        <w:t>Elaboração do Plano de Ação</w:t>
-      </w:r>
-      <w:r>
-        <w:rPr>
-          <w:rFonts w:ascii="Arial" w:hAnsi="Arial" w:eastAsia="Times New Roman" w:cs="Arial"/>
-          <w:color w:val="212529"/>
-          <w:sz w:val="24"/>
-          <w:szCs w:val="24"/>
-          <w:lang w:eastAsia="pt-BR"/>
-        </w:rPr>
-        <w:t xml:space="preserve"> </w:t>
-      </w:r>
-      <w:r>
-        <w:rPr>
-          <w:rFonts w:ascii="Arial" w:hAnsi="Arial" w:eastAsia="Times New Roman" w:cs="Arial"/>
-          <w:color w:val="000000"/>
-          <w:sz w:val="24"/>
-          <w:szCs w:val="24"/>
-          <w:lang w:eastAsia="pt-BR"/>
-        </w:rPr>
-        <w:t>........................................................................pág</w:t>
-      </w:r>
-    </w:p>
-    <w:p>
-      <w:pPr>
-        <w:shd w:val="clear" w:color="auto" w:fill="FFFFFF"/>
-        <w:spacing w:before="0" w:after="0" w:line="360" w:lineRule="auto"/>
-        <w:jc w:val="both"/>
-        <w:rPr>
-          <w:rFonts w:ascii="Arial" w:hAnsi="Arial" w:cs="Arial"/>
-          <w:sz w:val="24"/>
-          <w:szCs w:val="24"/>
-        </w:rPr>
-      </w:pPr>
-      <w:r>
-        <w:rPr>
-          <w:rFonts w:ascii="Arial" w:hAnsi="Arial" w:cs="Arial"/>
-          <w:b/>
-          <w:bCs/>
-          <w:sz w:val="24"/>
-          <w:szCs w:val="24"/>
-        </w:rPr>
-        <w:t>3.2</w:t>
-      </w:r>
-      <w:r>
-        <w:rPr>
-          <w:rFonts w:ascii="Arial" w:hAnsi="Arial" w:cs="Arial"/>
-          <w:sz w:val="24"/>
-          <w:szCs w:val="24"/>
-        </w:rPr>
-        <w:t xml:space="preserve"> </w:t>
-      </w:r>
-      <w:r>
-        <w:rPr>
-          <w:rFonts w:ascii="Arial" w:hAnsi="Arial" w:cs="Arial"/>
-          <w:b/>
-          <w:bCs/>
-          <w:sz w:val="24"/>
-          <w:szCs w:val="24"/>
-        </w:rPr>
         <w:t>Plano Estratégico</w:t>
       </w:r>
       <w:r>
@@ -1680,7 +1804,17 @@
           <w:szCs w:val="24"/>
           <w:lang w:eastAsia="pt-BR"/>
         </w:rPr>
-        <w:t>.............................................................................................pág</w:t>
+        <w:t>.............................................................................................</w:t>
+      </w:r>
+      <w:r>
+        <w:rPr>
+          <w:rFonts w:hint="default" w:ascii="Arial" w:hAnsi="Arial" w:eastAsia="Times New Roman" w:cs="Arial"/>
+          <w:color w:val="000000"/>
+          <w:sz w:val="24"/>
+          <w:szCs w:val="24"/>
+          <w:lang w:val="en-US" w:eastAsia="pt-BR"/>
+        </w:rPr>
+        <w:t>....6</w:t>
       </w:r>
     </w:p>
     <w:p>
@@ -1756,7 +1890,17 @@
           <w:szCs w:val="24"/>
           <w:lang w:eastAsia="pt-BR"/>
         </w:rPr>
-        <w:t>....................................................................................pág</w:t>
+        <w:t>....................................................................................</w:t>
+      </w:r>
+      <w:r>
+        <w:rPr>
+          <w:rFonts w:hint="default" w:ascii="Arial" w:hAnsi="Arial" w:eastAsia="Times New Roman" w:cs="Arial"/>
+          <w:color w:val="000000"/>
+          <w:sz w:val="24"/>
+          <w:szCs w:val="24"/>
+          <w:lang w:val="en-US" w:eastAsia="pt-BR"/>
+        </w:rPr>
+        <w:t>....7</w:t>
       </w:r>
     </w:p>
     <w:p>
@@ -1788,22 +1932,42 @@
       </w:pPr>
       <w:r>
         <w:rPr>
-          <w:rFonts w:ascii="Arial" w:hAnsi="Arial" w:cs="Arial"/>
-          <w:b/>
-          <w:sz w:val="24"/>
-          <w:szCs w:val="24"/>
-        </w:rPr>
-        <w:t xml:space="preserve">5 CONCLUSÃO </w:t>
-      </w:r>
-      <w:r>
-        <w:rPr>
-          <w:rFonts w:ascii="Arial" w:hAnsi="Arial" w:eastAsia="Times New Roman" w:cs="Arial"/>
-          <w:color w:val="000000"/>
-          <w:sz w:val="24"/>
-          <w:szCs w:val="24"/>
-          <w:lang w:eastAsia="pt-BR"/>
-        </w:rPr>
-        <w:t>......................................................................................................pág</w:t>
+          <w:rFonts w:hint="default" w:ascii="Arial" w:hAnsi="Arial" w:cs="Arial"/>
+          <w:b/>
+          <w:sz w:val="24"/>
+          <w:szCs w:val="24"/>
+          <w:lang w:val="pt-BR"/>
+        </w:rPr>
+        <w:t>6</w:t>
+      </w:r>
+      <w:r>
+        <w:rPr>
+          <w:rFonts w:ascii="Arial" w:hAnsi="Arial" w:cs="Arial"/>
+          <w:b/>
+          <w:sz w:val="24"/>
+          <w:szCs w:val="24"/>
+        </w:rPr>
+        <w:t xml:space="preserve"> CONCLUSÃO </w:t>
+      </w:r>
+      <w:r>
+        <w:rPr>
+          <w:rFonts w:ascii="Arial" w:hAnsi="Arial" w:eastAsia="Times New Roman" w:cs="Arial"/>
+          <w:color w:val="000000"/>
+          <w:sz w:val="24"/>
+          <w:szCs w:val="24"/>
+          <w:lang w:eastAsia="pt-BR"/>
+        </w:rPr>
+        <w:t>......................................................................................................</w:t>
+      </w:r>
+      <w:r>
+        <w:rPr>
+          <w:rFonts w:hint="default" w:ascii="Arial" w:hAnsi="Arial" w:eastAsia="Times New Roman" w:cs="Arial"/>
+          <w:color w:val="000000"/>
+          <w:sz w:val="24"/>
+          <w:szCs w:val="24"/>
+          <w:lang w:val="en-US" w:eastAsia="pt-BR"/>
+        </w:rPr>
+        <w:t>....7</w:t>
       </w:r>
     </w:p>
     <w:p>
@@ -2336,19 +2500,13 @@
         <w:jc w:val="both"/>
         <w:rPr>
           <w:rFonts w:ascii="Arial" w:hAnsi="Arial" w:eastAsia="Times New Roman" w:cs="Arial"/>
-          <w:b/>
-          <w:color w:val="000000"/>
-          <w:sz w:val="24"/>
-          <w:szCs w:val="24"/>
-          <w:lang w:eastAsia="pt-BR"/>
-        </w:rPr>
-      </w:pPr>
-    </w:p>
-    <w:p>
-      <w:pPr>
-        <w:shd w:val="clear" w:color="auto" w:fill="FFFFFF"/>
-        <w:spacing w:before="0" w:after="0" w:line="360" w:lineRule="auto"/>
-        <w:jc w:val="both"/>
+          <w:b w:val="0"/>
+          <w:bCs w:val="0"/>
+          <w:color w:val="000000"/>
+          <w:sz w:val="24"/>
+          <w:szCs w:val="24"/>
+          <w:lang w:eastAsia="pt-BR"/>
+        </w:rPr>
       </w:pPr>
       <w:r>
         <w:rPr>
@@ -2390,22 +2548,6 @@
         <w:spacing w:before="0" w:after="0" w:line="360" w:lineRule="auto"/>
         <w:jc w:val="both"/>
         <w:rPr>
-          <w:rFonts w:ascii="Arial" w:hAnsi="Arial" w:eastAsia="Times New Roman" w:cs="Arial"/>
-          <w:b w:val="0"/>
-          <w:bCs w:val="0"/>
-          <w:color w:val="000000"/>
-          <w:sz w:val="24"/>
-          <w:szCs w:val="24"/>
-          <w:lang w:eastAsia="pt-BR"/>
-        </w:rPr>
-      </w:pPr>
-    </w:p>
-    <w:p>
-      <w:pPr>
-        <w:shd w:val="clear" w:color="auto" w:fill="FFFFFF"/>
-        <w:spacing w:before="0" w:after="0" w:line="360" w:lineRule="auto"/>
-        <w:jc w:val="both"/>
-        <w:rPr>
           <w:b w:val="0"/>
           <w:bCs w:val="0"/>
         </w:rPr>
@@ -2777,10 +2919,45 @@
         <w:spacing w:before="0" w:after="0" w:line="360" w:lineRule="auto"/>
         <w:jc w:val="both"/>
         <w:rPr>
-          <w:rFonts w:hint="default"/>
-          <w:b/>
-          <w:bCs/>
-          <w:lang w:val="en-US"/>
+          <w:rFonts w:hint="default" w:ascii="Arial" w:hAnsi="Arial" w:eastAsia="Times New Roman" w:cs="Arial"/>
+          <w:b w:val="0"/>
+          <w:bCs w:val="0"/>
+          <w:color w:val="000000"/>
+          <w:sz w:val="24"/>
+          <w:szCs w:val="24"/>
+          <w:lang w:val="en-US" w:eastAsia="pt-BR"/>
+        </w:rPr>
+      </w:pPr>
+    </w:p>
+    <w:p>
+      <w:pPr>
+        <w:shd w:val="clear" w:color="auto" w:fill="FFFFFF"/>
+        <w:spacing w:before="0" w:after="0" w:line="360" w:lineRule="auto"/>
+        <w:jc w:val="both"/>
+        <w:rPr>
+          <w:rFonts w:hint="default" w:ascii="Arial" w:hAnsi="Arial" w:eastAsia="Times New Roman" w:cs="Arial"/>
+          <w:b w:val="0"/>
+          <w:bCs w:val="0"/>
+          <w:color w:val="000000"/>
+          <w:sz w:val="24"/>
+          <w:szCs w:val="24"/>
+          <w:lang w:val="en-US" w:eastAsia="pt-BR"/>
+        </w:rPr>
+      </w:pPr>
+    </w:p>
+    <w:p>
+      <w:pPr>
+        <w:shd w:val="clear" w:color="auto" w:fill="FFFFFF"/>
+        <w:spacing w:before="0" w:after="0" w:line="360" w:lineRule="auto"/>
+        <w:jc w:val="both"/>
+        <w:rPr>
+          <w:rFonts w:hint="default" w:ascii="Arial" w:hAnsi="Arial" w:eastAsia="Times New Roman" w:cs="Arial"/>
+          <w:b/>
+          <w:bCs/>
+          <w:color w:val="000000"/>
+          <w:sz w:val="24"/>
+          <w:szCs w:val="24"/>
+          <w:lang w:val="en-US" w:eastAsia="pt-BR"/>
         </w:rPr>
       </w:pPr>
       <w:r>
@@ -2850,8 +3027,29 @@
         <w:spacing w:before="0" w:after="0" w:line="360" w:lineRule="auto"/>
         <w:jc w:val="both"/>
         <w:rPr>
-          <w:b/>
-          <w:bCs/>
+          <w:rFonts w:hint="default" w:ascii="Arial" w:hAnsi="Arial" w:eastAsia="Times New Roman" w:cs="Arial"/>
+          <w:b/>
+          <w:bCs/>
+          <w:color w:val="000000"/>
+          <w:sz w:val="24"/>
+          <w:szCs w:val="24"/>
+          <w:lang w:val="en-US" w:eastAsia="pt-BR"/>
+        </w:rPr>
+      </w:pPr>
+    </w:p>
+    <w:p>
+      <w:pPr>
+        <w:shd w:val="clear" w:color="auto" w:fill="FFFFFF"/>
+        <w:spacing w:before="0" w:after="0" w:line="360" w:lineRule="auto"/>
+        <w:jc w:val="both"/>
+        <w:rPr>
+          <w:rFonts w:hint="default" w:ascii="Arial" w:hAnsi="Arial" w:eastAsia="Times New Roman" w:cs="Arial"/>
+          <w:b w:val="0"/>
+          <w:bCs w:val="0"/>
+          <w:color w:val="000000"/>
+          <w:sz w:val="24"/>
+          <w:szCs w:val="24"/>
+          <w:lang w:val="en-US" w:eastAsia="pt-BR"/>
         </w:rPr>
       </w:pPr>
       <w:r>
@@ -2866,12 +3064,7 @@
         </w:rPr>
         <w:tab/>
       </w:r>
-    </w:p>
-    <w:p>
-      <w:pPr>
-        <w:shd w:val="clear" w:color="auto" w:fill="FFFFFF"/>
-        <w:spacing w:before="0" w:after="0" w:line="360" w:lineRule="auto"/>
-        <w:jc w:val="both"/>
+      <w:r>
         <w:rPr>
           <w:rFonts w:hint="default" w:ascii="Arial" w:hAnsi="Arial" w:eastAsia="Times New Roman" w:cs="Arial"/>
           <w:b w:val="0"/>
@@ -2881,20 +3074,14 @@
           <w:szCs w:val="24"/>
           <w:lang w:val="en-US" w:eastAsia="pt-BR"/>
         </w:rPr>
-      </w:pPr>
-      <w:r>
-        <w:rPr>
-          <w:rFonts w:ascii="Arial" w:hAnsi="Arial" w:eastAsia="Times New Roman" w:cs="Arial"/>
-          <w:b/>
-          <w:bCs/>
-          <w:color w:val="000000"/>
-          <w:sz w:val="24"/>
-          <w:szCs w:val="24"/>
-          <w:lang w:eastAsia="pt-BR"/>
-        </w:rPr>
-        <w:tab/>
-      </w:r>
-      <w:r>
+        <w:t>Os pontos fracos dessa pessoa é sua necessidade diaria de sentir-se produtivo, competitividade alta e sua dificuldade de entender conteudos relacionados a linguagens e ciencias da natureza.</w:t>
+      </w:r>
+    </w:p>
+    <w:p>
+      <w:pPr>
+        <w:shd w:val="clear" w:color="auto" w:fill="FFFFFF"/>
+        <w:spacing w:before="0" w:after="0" w:line="360" w:lineRule="auto"/>
+        <w:jc w:val="both"/>
         <w:rPr>
           <w:rFonts w:hint="default" w:ascii="Arial" w:hAnsi="Arial" w:eastAsia="Times New Roman" w:cs="Arial"/>
           <w:b w:val="0"/>
@@ -2904,76 +3091,59 @@
           <w:szCs w:val="24"/>
           <w:lang w:val="en-US" w:eastAsia="pt-BR"/>
         </w:rPr>
-        <w:t>Os pontos fracos dessa pessoa é sua necessidade diaria de sentir-se produtivo, competitividade alta e sua dificuldade de entender conteudos relacionados a linguagens e ciencias da natureza.</w:t>
-      </w:r>
-    </w:p>
-    <w:p>
-      <w:pPr>
-        <w:shd w:val="clear" w:color="auto" w:fill="FFFFFF"/>
-        <w:spacing w:before="0" w:after="0" w:line="360" w:lineRule="auto"/>
-        <w:jc w:val="both"/>
-        <w:rPr>
-          <w:rFonts w:hint="default" w:ascii="Arial" w:hAnsi="Arial" w:eastAsia="Times New Roman" w:cs="Arial"/>
-          <w:b w:val="0"/>
-          <w:bCs w:val="0"/>
+      </w:pPr>
+    </w:p>
+    <w:p>
+      <w:pPr>
+        <w:pStyle w:val="9"/>
+        <w:rPr>
+          <w:rFonts w:ascii="Arial" w:hAnsi="Arial" w:cs="Arial"/>
+          <w:b/>
+          <w:bCs/>
+          <w:sz w:val="24"/>
+          <w:szCs w:val="24"/>
+        </w:rPr>
+      </w:pPr>
+      <w:r>
+        <w:rPr>
+          <w:rFonts w:ascii="Arial" w:hAnsi="Arial" w:eastAsia="Times New Roman" w:cs="Arial"/>
+          <w:b/>
+          <w:color w:val="000000"/>
+          <w:sz w:val="24"/>
+          <w:szCs w:val="24"/>
+          <w:lang w:eastAsia="pt-BR"/>
+        </w:rPr>
+        <w:t>2.4</w:t>
+      </w:r>
+      <w:r>
+        <w:rPr>
+          <w:rFonts w:hint="default" w:ascii="Arial" w:hAnsi="Arial" w:cs="Arial"/>
+          <w:b/>
           <w:color w:val="000000"/>
           <w:sz w:val="24"/>
           <w:szCs w:val="24"/>
           <w:lang w:val="en-US" w:eastAsia="pt-BR"/>
         </w:rPr>
-      </w:pPr>
+        <w:t xml:space="preserve">      </w:t>
+      </w:r>
+      <w:r>
+        <w:rPr>
+          <w:rFonts w:ascii="Arial" w:hAnsi="Arial" w:cs="Arial"/>
+          <w:b/>
+          <w:bCs/>
+          <w:sz w:val="24"/>
+          <w:szCs w:val="24"/>
+        </w:rPr>
+        <w:t>Minhas Competências e Minhas Escolhas</w:t>
+      </w:r>
     </w:p>
     <w:p>
       <w:pPr>
         <w:pStyle w:val="9"/>
         <w:rPr>
-          <w:rFonts w:ascii="Arial" w:hAnsi="Arial" w:cs="Arial"/>
-          <w:b/>
-          <w:bCs/>
-          <w:sz w:val="24"/>
-          <w:szCs w:val="24"/>
-        </w:rPr>
-      </w:pPr>
-      <w:r>
-        <w:rPr>
-          <w:rFonts w:ascii="Arial" w:hAnsi="Arial" w:eastAsia="Times New Roman" w:cs="Arial"/>
-          <w:b/>
-          <w:color w:val="000000"/>
-          <w:sz w:val="24"/>
-          <w:szCs w:val="24"/>
-          <w:lang w:eastAsia="pt-BR"/>
-        </w:rPr>
-        <w:t>2.4</w:t>
-      </w:r>
-      <w:r>
-        <w:rPr>
           <w:rFonts w:hint="default" w:ascii="Arial" w:hAnsi="Arial" w:cs="Arial"/>
           <w:b/>
-          <w:color w:val="000000"/>
-          <w:sz w:val="24"/>
-          <w:szCs w:val="24"/>
-          <w:lang w:val="en-US" w:eastAsia="pt-BR"/>
-        </w:rPr>
-        <w:t xml:space="preserve">      </w:t>
-      </w:r>
-      <w:r>
-        <w:rPr>
-          <w:rFonts w:ascii="Arial" w:hAnsi="Arial" w:cs="Arial"/>
-          <w:b/>
-          <w:bCs/>
-          <w:sz w:val="24"/>
-          <w:szCs w:val="24"/>
-        </w:rPr>
-        <w:t>Minhas Competências e Minhas Escolhas</w:t>
-      </w:r>
-    </w:p>
-    <w:p>
-      <w:pPr>
-        <w:pStyle w:val="9"/>
-        <w:rPr>
-          <w:rFonts w:hint="default" w:ascii="Arial" w:hAnsi="Arial" w:cs="Arial"/>
-          <w:b w:val="0"/>
-          <w:bCs w:val="0"/>
+          <w:bCs/>
           <w:sz w:val="24"/>
           <w:szCs w:val="24"/>
           <w:lang w:val="en-US" w:eastAsia="pt-BR"/>
@@ -3107,6 +3277,18 @@
       </w:pPr>
       <w:r>
         <w:rPr>
+          <w:rFonts w:ascii="Arial" w:hAnsi="Arial" w:eastAsia="Times New Roman" w:cs="Arial"/>
+          <w:b w:val="0"/>
+          <w:bCs w:val="0"/>
+          <w:color w:val="000000"/>
+          <w:sz w:val="24"/>
+          <w:szCs w:val="24"/>
+          <w:lang w:eastAsia="pt-BR"/>
+        </w:rPr>
+        <w:tab/>
+      </w:r>
+      <w:r>
+        <w:rPr>
           <w:rFonts w:hint="default" w:ascii="Arial" w:hAnsi="Arial" w:cs="Arial"/>
           <w:b w:val="0"/>
           <w:bCs w:val="0"/>
@@ -3115,135 +3297,1045 @@
           <w:szCs w:val="24"/>
           <w:lang w:val="en-US" w:eastAsia="pt-BR"/>
         </w:rPr>
+        <w:t xml:space="preserve">      Essa pessoa se relaciona bem com as outras pessoas e com o mundo ao seu redor, buscando sempre entender a dor do outro antes de julgar e sendo compreensvivel sempre que é possivel, em relação a sim mesmo, essa pessoa sofre altos e baixos na sua autoestima e pensamento sobre si mesmo e suas habilidades.</w:t>
+      </w:r>
+    </w:p>
+    <w:p>
+      <w:pPr>
+        <w:pStyle w:val="9"/>
+        <w:rPr>
+          <w:rFonts w:ascii="Arial" w:hAnsi="Arial" w:eastAsia="Times New Roman" w:cs="Arial"/>
+          <w:b w:val="0"/>
+          <w:bCs w:val="0"/>
+          <w:color w:val="000000"/>
+          <w:sz w:val="24"/>
+          <w:szCs w:val="24"/>
+          <w:lang w:eastAsia="pt-BR"/>
+        </w:rPr>
+      </w:pPr>
+    </w:p>
+    <w:p>
+      <w:pPr>
+        <w:pStyle w:val="9"/>
+        <w:rPr>
+          <w:rFonts w:ascii="Arial" w:hAnsi="Arial" w:eastAsia="Times New Roman" w:cs="Arial"/>
+          <w:b w:val="0"/>
+          <w:bCs w:val="0"/>
+          <w:color w:val="000000"/>
+          <w:sz w:val="24"/>
+          <w:szCs w:val="24"/>
+          <w:lang w:eastAsia="pt-BR"/>
+        </w:rPr>
+      </w:pPr>
+    </w:p>
+    <w:p>
+      <w:pPr>
+        <w:pStyle w:val="9"/>
+        <w:rPr>
+          <w:rFonts w:ascii="Arial" w:hAnsi="Arial" w:eastAsia="Times New Roman" w:cs="Arial"/>
+          <w:b/>
+          <w:color w:val="000000"/>
+          <w:sz w:val="24"/>
+          <w:szCs w:val="24"/>
+          <w:lang w:eastAsia="pt-BR"/>
+        </w:rPr>
+      </w:pPr>
+      <w:r>
+        <w:rPr>
+          <w:rFonts w:ascii="Arial" w:hAnsi="Arial" w:eastAsia="Times New Roman" w:cs="Arial"/>
+          <w:b/>
+          <w:color w:val="000000"/>
+          <w:sz w:val="24"/>
+          <w:szCs w:val="24"/>
+          <w:lang w:eastAsia="pt-BR"/>
+        </w:rPr>
+        <w:t>3 O QUE EU QUERO PARA O MEU FUTURO?</w:t>
+      </w:r>
+    </w:p>
+    <w:p>
+      <w:pPr>
+        <w:pStyle w:val="9"/>
+        <w:rPr>
+          <w:rFonts w:hint="default" w:ascii="Arial" w:hAnsi="Arial" w:cs="Arial"/>
+          <w:b/>
+          <w:color w:val="000000"/>
+          <w:sz w:val="24"/>
+          <w:szCs w:val="24"/>
+          <w:lang w:val="en-US" w:eastAsia="pt-BR"/>
+        </w:rPr>
+      </w:pPr>
+      <w:r>
+        <w:rPr>
+          <w:rFonts w:hint="default" w:ascii="Arial" w:hAnsi="Arial" w:cs="Arial"/>
+          <w:b/>
+          <w:color w:val="000000"/>
+          <w:sz w:val="24"/>
+          <w:szCs w:val="24"/>
+          <w:lang w:val="en-US" w:eastAsia="pt-BR"/>
+        </w:rPr>
         <w:tab/>
-        <w:t xml:space="preserve">      Essa pessoa se relaciona bem com as outras pessoas e com o mundo ao seu redor, buscando sempre entender a dor do outro antes de julgar e sendo compreensvivel sempre que é possivel, em relação a sim mesmo, essa pessoa sofre altos e baixos na sua autoestima e pensamento sobre si mesmo e suas habilidades.</w:t>
       </w:r>
     </w:p>
     <w:p>
       <w:pPr>
         <w:pStyle w:val="9"/>
-        <w:rPr>
-          <w:rFonts w:ascii="Arial" w:hAnsi="Arial" w:eastAsia="Times New Roman" w:cs="Arial"/>
-          <w:b w:val="0"/>
-          <w:bCs w:val="0"/>
-          <w:color w:val="000000"/>
-          <w:sz w:val="24"/>
-          <w:szCs w:val="24"/>
-          <w:lang w:eastAsia="pt-BR"/>
-        </w:rPr>
-      </w:pPr>
+        <w:spacing w:line="360" w:lineRule="auto"/>
+        <w:jc w:val="both"/>
+        <w:rPr>
+          <w:rFonts w:hint="default" w:ascii="Arial" w:hAnsi="Arial" w:cs="Arial"/>
+          <w:b w:val="0"/>
+          <w:bCs/>
+          <w:color w:val="000000"/>
+          <w:sz w:val="24"/>
+          <w:szCs w:val="24"/>
+          <w:lang w:val="en-US" w:eastAsia="pt-BR"/>
+        </w:rPr>
+      </w:pPr>
+      <w:r>
+        <w:rPr>
+          <w:rFonts w:hint="default" w:ascii="Arial" w:hAnsi="Arial" w:cs="Arial"/>
+          <w:b/>
+          <w:bCs/>
+          <w:sz w:val="24"/>
+          <w:szCs w:val="24"/>
+          <w:lang w:val="pt-BR"/>
+        </w:rPr>
+        <w:tab/>
+      </w:r>
+      <w:r>
+        <w:rPr>
+          <w:rFonts w:hint="default" w:ascii="Arial" w:hAnsi="Arial" w:cs="Arial"/>
+          <w:b/>
+          <w:bCs/>
+          <w:sz w:val="24"/>
+          <w:szCs w:val="24"/>
+          <w:lang w:val="pt-BR"/>
+        </w:rPr>
+        <w:t xml:space="preserve">     </w:t>
+      </w:r>
+      <w:r>
+        <w:rPr>
+          <w:rFonts w:hint="default" w:ascii="Arial" w:hAnsi="Arial" w:cs="Arial"/>
+          <w:b w:val="0"/>
+          <w:bCs/>
+          <w:color w:val="000000"/>
+          <w:sz w:val="24"/>
+          <w:szCs w:val="24"/>
+          <w:lang w:val="en-US" w:eastAsia="pt-BR"/>
+        </w:rPr>
+        <w:t>Essa pessoa almeja um futuro promissor em uma empresa inovadora, para conseguir adquirir conhecimentos profissionais e pessoais o suficiente para se destacar e tornar-se refêrencia na sua função, Além disso, essa pessoa deseja transformar pelo menos uma parcela do mundo para melhor, usando tecnologia ao seu favor e com um custo baixo para alcançar todas as classes populacionais,</w:t>
+      </w:r>
     </w:p>
     <w:p>
       <w:pPr>
         <w:pStyle w:val="9"/>
-        <w:rPr>
-          <w:rFonts w:ascii="Arial" w:hAnsi="Arial" w:eastAsia="Times New Roman" w:cs="Arial"/>
-          <w:b w:val="0"/>
-          <w:bCs w:val="0"/>
-          <w:color w:val="000000"/>
-          <w:sz w:val="24"/>
-          <w:szCs w:val="24"/>
-          <w:lang w:eastAsia="pt-BR"/>
+        <w:spacing w:line="360" w:lineRule="auto"/>
+        <w:jc w:val="left"/>
+        <w:rPr>
+          <w:rFonts w:hint="default" w:ascii="Arial" w:hAnsi="Arial" w:cs="Arial"/>
+          <w:b w:val="0"/>
+          <w:bCs/>
+          <w:color w:val="000000"/>
+          <w:sz w:val="24"/>
+          <w:szCs w:val="24"/>
+          <w:lang w:val="en-US" w:eastAsia="pt-BR"/>
         </w:rPr>
       </w:pPr>
     </w:p>
     <w:p>
       <w:pPr>
         <w:pStyle w:val="9"/>
-        <w:rPr>
-          <w:rFonts w:ascii="Arial" w:hAnsi="Arial" w:eastAsia="Times New Roman" w:cs="Arial"/>
-          <w:b w:val="0"/>
-          <w:bCs w:val="0"/>
-          <w:color w:val="000000"/>
-          <w:sz w:val="24"/>
-          <w:szCs w:val="24"/>
-          <w:lang w:eastAsia="pt-BR"/>
-        </w:rPr>
-      </w:pPr>
+        <w:spacing w:line="360" w:lineRule="auto"/>
+        <w:jc w:val="both"/>
+        <w:rPr>
+          <w:rFonts w:ascii="Arial" w:hAnsi="Arial" w:cs="Arial"/>
+          <w:b/>
+          <w:bCs/>
+          <w:sz w:val="24"/>
+          <w:szCs w:val="24"/>
+        </w:rPr>
+      </w:pPr>
+      <w:r>
+        <w:rPr>
+          <w:rFonts w:ascii="Arial" w:hAnsi="Arial" w:cs="Arial"/>
+          <w:b/>
+          <w:bCs/>
+          <w:sz w:val="24"/>
+          <w:szCs w:val="24"/>
+        </w:rPr>
+        <w:t>3.1</w:t>
+      </w:r>
+      <w:r>
+        <w:rPr>
+          <w:rFonts w:hint="default" w:ascii="Arial" w:hAnsi="Arial" w:cs="Arial"/>
+          <w:b/>
+          <w:bCs/>
+          <w:sz w:val="24"/>
+          <w:szCs w:val="24"/>
+          <w:lang w:val="pt-BR"/>
+        </w:rPr>
+        <w:t xml:space="preserve"> </w:t>
+      </w:r>
+      <w:r>
+        <w:rPr>
+          <w:rFonts w:ascii="Arial" w:hAnsi="Arial" w:cs="Arial"/>
+          <w:b/>
+          <w:bCs/>
+          <w:sz w:val="24"/>
+          <w:szCs w:val="24"/>
+        </w:rPr>
+        <w:t>O que me move?</w:t>
+      </w:r>
     </w:p>
     <w:p>
       <w:pPr>
         <w:pStyle w:val="9"/>
-        <w:rPr>
-          <w:rFonts w:ascii="Arial" w:hAnsi="Arial" w:eastAsia="Times New Roman" w:cs="Arial"/>
-          <w:b w:val="0"/>
-          <w:bCs w:val="0"/>
-          <w:color w:val="000000"/>
-          <w:sz w:val="24"/>
-          <w:szCs w:val="24"/>
-          <w:lang w:eastAsia="pt-BR"/>
-        </w:rPr>
-      </w:pPr>
+        <w:spacing w:line="360" w:lineRule="auto"/>
+        <w:jc w:val="both"/>
+        <w:rPr>
+          <w:rFonts w:hint="default" w:ascii="Arial" w:hAnsi="Arial" w:cs="Arial"/>
+          <w:b w:val="0"/>
+          <w:bCs w:val="0"/>
+          <w:sz w:val="24"/>
+          <w:szCs w:val="24"/>
+          <w:lang w:val="pt-BR"/>
+        </w:rPr>
+      </w:pPr>
+      <w:r>
+        <w:rPr>
+          <w:rFonts w:hint="default" w:ascii="Arial" w:hAnsi="Arial" w:cs="Arial"/>
+          <w:b/>
+          <w:bCs/>
+          <w:sz w:val="24"/>
+          <w:szCs w:val="24"/>
+          <w:lang w:val="pt-BR"/>
+        </w:rPr>
+        <w:tab/>
+        <w:t xml:space="preserve">     </w:t>
+      </w:r>
+      <w:r>
+        <w:rPr>
+          <w:rFonts w:hint="default" w:ascii="Arial" w:hAnsi="Arial" w:cs="Arial"/>
+          <w:b w:val="0"/>
+          <w:bCs w:val="0"/>
+          <w:sz w:val="24"/>
+          <w:szCs w:val="24"/>
+          <w:lang w:val="pt-BR"/>
+        </w:rPr>
+        <w:t>Essa pessoa é movida por uma paixão de tamanho imensurável por tecnologia. Isso é o gás profissional que ela tem todos os dias, constantement. Além disso, essa pessoa é beneficiada por ter familiares e vínculos afetivos que a apoiam e a incentivam a continuar os estudos para alcançar seus objetivos</w:t>
+      </w:r>
     </w:p>
     <w:p>
       <w:pPr>
         <w:pStyle w:val="9"/>
-        <w:rPr>
-          <w:rFonts w:ascii="Arial" w:hAnsi="Arial" w:eastAsia="Times New Roman" w:cs="Arial"/>
-          <w:b w:val="0"/>
-          <w:bCs w:val="0"/>
-          <w:color w:val="000000"/>
-          <w:sz w:val="24"/>
-          <w:szCs w:val="24"/>
-          <w:lang w:eastAsia="pt-BR"/>
+        <w:spacing w:line="360" w:lineRule="auto"/>
+        <w:jc w:val="left"/>
+        <w:rPr>
+          <w:rFonts w:hint="default" w:ascii="Arial" w:hAnsi="Arial" w:cs="Arial"/>
+          <w:b w:val="0"/>
+          <w:bCs w:val="0"/>
+          <w:sz w:val="24"/>
+          <w:szCs w:val="24"/>
+          <w:lang w:val="pt-BR" w:eastAsia="pt-BR"/>
         </w:rPr>
       </w:pPr>
     </w:p>
     <w:p>
       <w:pPr>
         <w:pStyle w:val="9"/>
-        <w:rPr>
-          <w:rFonts w:ascii="Arial" w:hAnsi="Arial" w:eastAsia="Times New Roman" w:cs="Arial"/>
-          <w:b w:val="0"/>
-          <w:bCs w:val="0"/>
-          <w:color w:val="000000"/>
-          <w:sz w:val="24"/>
-          <w:szCs w:val="24"/>
-          <w:lang w:eastAsia="pt-BR"/>
+        <w:spacing w:line="360" w:lineRule="auto"/>
+        <w:jc w:val="left"/>
+        <w:rPr>
+          <w:rFonts w:hint="default" w:ascii="Arial" w:hAnsi="Arial" w:cs="Arial"/>
+          <w:b w:val="0"/>
+          <w:bCs w:val="0"/>
+          <w:sz w:val="24"/>
+          <w:szCs w:val="24"/>
+          <w:lang w:val="pt-BR" w:eastAsia="pt-BR"/>
         </w:rPr>
       </w:pPr>
     </w:p>
     <w:p>
       <w:pPr>
         <w:pStyle w:val="9"/>
-        <w:rPr>
-          <w:rFonts w:ascii="Arial" w:hAnsi="Arial" w:eastAsia="Times New Roman" w:cs="Arial"/>
-          <w:b w:val="0"/>
-          <w:bCs w:val="0"/>
-          <w:color w:val="000000"/>
-          <w:sz w:val="24"/>
-          <w:szCs w:val="24"/>
-          <w:lang w:eastAsia="pt-BR"/>
-        </w:rPr>
-      </w:pPr>
+        <w:spacing w:line="360" w:lineRule="auto"/>
+        <w:jc w:val="left"/>
+        <w:rPr>
+          <w:rFonts w:ascii="Arial" w:hAnsi="Arial" w:cs="Arial"/>
+          <w:b/>
+          <w:bCs/>
+          <w:color w:val="auto"/>
+          <w:sz w:val="24"/>
+          <w:szCs w:val="24"/>
+        </w:rPr>
+      </w:pPr>
+      <w:r>
+        <w:rPr>
+          <w:rFonts w:ascii="Arial" w:hAnsi="Arial" w:cs="Arial"/>
+          <w:b/>
+          <w:bCs/>
+          <w:color w:val="000000"/>
+          <w:sz w:val="24"/>
+          <w:szCs w:val="24"/>
+          <w:lang w:eastAsia="pt-BR"/>
+        </w:rPr>
+        <w:t>3.</w:t>
+      </w:r>
+      <w:r>
+        <w:rPr>
+          <w:rFonts w:hint="default" w:ascii="Arial" w:hAnsi="Arial" w:cs="Arial"/>
+          <w:b/>
+          <w:bCs/>
+          <w:color w:val="000000"/>
+          <w:sz w:val="24"/>
+          <w:szCs w:val="24"/>
+          <w:lang w:val="en-US" w:eastAsia="pt-BR"/>
+        </w:rPr>
+        <w:t xml:space="preserve">2 </w:t>
+      </w:r>
+      <w:r>
+        <w:rPr>
+          <w:rFonts w:ascii="Arial" w:hAnsi="Arial" w:cs="Arial"/>
+          <w:b/>
+          <w:bCs/>
+          <w:color w:val="auto"/>
+          <w:sz w:val="24"/>
+          <w:szCs w:val="24"/>
+        </w:rPr>
+        <w:t>Estabelecimento de Metas</w:t>
+      </w:r>
     </w:p>
     <w:p>
       <w:pPr>
         <w:pStyle w:val="9"/>
-        <w:rPr>
-          <w:rFonts w:ascii="Arial" w:hAnsi="Arial" w:eastAsia="Times New Roman" w:cs="Arial"/>
-          <w:b w:val="0"/>
-          <w:bCs w:val="0"/>
-          <w:color w:val="000000"/>
-          <w:sz w:val="24"/>
-          <w:szCs w:val="24"/>
-          <w:lang w:eastAsia="pt-BR"/>
-        </w:rPr>
-      </w:pPr>
+        <w:spacing w:line="360" w:lineRule="auto"/>
+        <w:jc w:val="both"/>
+        <w:rPr>
+          <w:rFonts w:hint="default" w:ascii="Arial" w:hAnsi="Arial" w:cs="Arial"/>
+          <w:b w:val="0"/>
+          <w:bCs w:val="0"/>
+          <w:sz w:val="24"/>
+          <w:szCs w:val="24"/>
+          <w:lang w:val="pt-BR"/>
+        </w:rPr>
+      </w:pPr>
+      <w:r>
+        <w:rPr>
+          <w:rFonts w:hint="default" w:ascii="Arial" w:hAnsi="Arial" w:cs="Arial"/>
+          <w:b/>
+          <w:bCs/>
+          <w:sz w:val="24"/>
+          <w:szCs w:val="24"/>
+          <w:lang w:val="pt-BR"/>
+        </w:rPr>
+        <w:tab/>
+      </w:r>
+      <w:r>
+        <w:rPr>
+          <w:rFonts w:hint="default" w:ascii="Arial" w:hAnsi="Arial" w:cs="Arial"/>
+          <w:b/>
+          <w:bCs/>
+          <w:sz w:val="24"/>
+          <w:szCs w:val="24"/>
+          <w:lang w:val="pt-BR"/>
+        </w:rPr>
+        <w:t xml:space="preserve">     </w:t>
+      </w:r>
+      <w:r>
+        <w:rPr>
+          <w:rFonts w:hint="default" w:ascii="Arial" w:hAnsi="Arial" w:cs="Arial"/>
+          <w:b w:val="0"/>
+          <w:bCs w:val="0"/>
+          <w:sz w:val="24"/>
+          <w:szCs w:val="24"/>
+          <w:lang w:val="pt-BR"/>
+        </w:rPr>
+        <w:t>Essa pessoa definiu metas para alcançar seus objetivos, sendo esses o estudo continuo, reafirmação de capacidade para não permitir que as dificuldades consigam vencer a certeza de seu potencial, práticar constantemente e manter a curiosidade acurada para sempre ir em busca de novos conhecimentos.</w:t>
+      </w:r>
     </w:p>
     <w:p>
       <w:pPr>
         <w:pStyle w:val="9"/>
-        <w:rPr>
-          <w:rFonts w:ascii="Arial" w:hAnsi="Arial" w:eastAsia="Times New Roman" w:cs="Arial"/>
-          <w:b w:val="0"/>
-          <w:bCs w:val="0"/>
-          <w:color w:val="000000"/>
-          <w:sz w:val="24"/>
-          <w:szCs w:val="24"/>
-          <w:lang w:eastAsia="pt-BR"/>
-        </w:rPr>
-      </w:pPr>
+        <w:spacing w:line="360" w:lineRule="auto"/>
+        <w:jc w:val="both"/>
+        <w:rPr>
+          <w:rFonts w:hint="default" w:ascii="Arial" w:hAnsi="Arial" w:cs="Arial"/>
+          <w:b w:val="0"/>
+          <w:bCs w:val="0"/>
+          <w:sz w:val="24"/>
+          <w:szCs w:val="24"/>
+          <w:lang w:val="pt-BR"/>
+        </w:rPr>
+      </w:pPr>
+    </w:p>
+    <w:p>
+      <w:pPr>
+        <w:pStyle w:val="9"/>
+        <w:spacing w:line="360" w:lineRule="auto"/>
+        <w:jc w:val="left"/>
+        <w:rPr>
+          <w:rFonts w:ascii="Arial" w:hAnsi="Arial" w:cs="Arial"/>
+          <w:b/>
+          <w:bCs/>
+          <w:sz w:val="24"/>
+          <w:szCs w:val="24"/>
+        </w:rPr>
+      </w:pPr>
+      <w:r>
+        <w:rPr>
+          <w:rFonts w:ascii="Arial" w:hAnsi="Arial" w:cs="Arial"/>
+          <w:b/>
+          <w:bCs/>
+          <w:color w:val="000000"/>
+          <w:sz w:val="24"/>
+          <w:szCs w:val="24"/>
+          <w:lang w:eastAsia="pt-BR"/>
+        </w:rPr>
+        <w:t>3.</w:t>
+      </w:r>
+      <w:r>
+        <w:rPr>
+          <w:rFonts w:hint="default" w:ascii="Arial" w:hAnsi="Arial" w:cs="Arial"/>
+          <w:b/>
+          <w:bCs/>
+          <w:color w:val="000000"/>
+          <w:sz w:val="24"/>
+          <w:szCs w:val="24"/>
+          <w:lang w:val="en-US" w:eastAsia="pt-BR"/>
+        </w:rPr>
+        <w:t xml:space="preserve">3 </w:t>
+      </w:r>
+      <w:r>
+        <w:rPr>
+          <w:rFonts w:ascii="Arial" w:hAnsi="Arial" w:cs="Arial"/>
+          <w:b/>
+          <w:bCs/>
+          <w:sz w:val="24"/>
+          <w:szCs w:val="24"/>
+        </w:rPr>
+        <w:t>Recursos e Apoio</w:t>
+      </w:r>
+    </w:p>
+    <w:p>
+      <w:pPr>
+        <w:pStyle w:val="9"/>
+        <w:spacing w:line="360" w:lineRule="auto"/>
+        <w:jc w:val="both"/>
+        <w:rPr>
+          <w:rFonts w:hint="default" w:ascii="Arial" w:hAnsi="Arial"/>
+          <w:b w:val="0"/>
+          <w:bCs w:val="0"/>
+          <w:sz w:val="24"/>
+          <w:szCs w:val="24"/>
+          <w:lang w:val="pt-BR"/>
+        </w:rPr>
+      </w:pPr>
+      <w:r>
+        <w:rPr>
+          <w:rFonts w:hint="default" w:ascii="Arial" w:hAnsi="Arial" w:cs="Arial"/>
+          <w:b/>
+          <w:bCs/>
+          <w:sz w:val="24"/>
+          <w:szCs w:val="24"/>
+          <w:lang w:val="pt-BR"/>
+        </w:rPr>
+        <w:tab/>
+      </w:r>
+      <w:r>
+        <w:rPr>
+          <w:rFonts w:hint="default" w:ascii="Arial" w:hAnsi="Arial" w:cs="Arial"/>
+          <w:b/>
+          <w:bCs/>
+          <w:sz w:val="24"/>
+          <w:szCs w:val="24"/>
+          <w:lang w:val="pt-BR"/>
+        </w:rPr>
+        <w:t xml:space="preserve">     </w:t>
+      </w:r>
+      <w:r>
+        <w:rPr>
+          <w:rFonts w:hint="default" w:ascii="Arial" w:hAnsi="Arial"/>
+          <w:b w:val="0"/>
+          <w:bCs w:val="0"/>
+          <w:sz w:val="24"/>
+          <w:szCs w:val="24"/>
+          <w:lang w:val="pt-BR"/>
+        </w:rPr>
+        <w:t>Essa pessoa usufrui de alguns recursos e apoios para seus estudos, como seu computador, que foi montado recentemente e é seu principal meio de trabalho. Além disso, conta com o apoio financeiro de seus pais para seus gastos e mantimentos em suas residências. Atualmente, essa pessoa está usufruindo de um programa de bolsas para conseguir estudar em uma faculdade particular, o que lhe permite ampliar seus conhecimentos.</w:t>
+      </w:r>
+    </w:p>
+    <w:p>
+      <w:pPr>
+        <w:pStyle w:val="9"/>
+        <w:spacing w:line="360" w:lineRule="auto"/>
+        <w:jc w:val="both"/>
+        <w:rPr>
+          <w:rFonts w:hint="default" w:ascii="Arial" w:hAnsi="Arial"/>
+          <w:b w:val="0"/>
+          <w:bCs w:val="0"/>
+          <w:sz w:val="24"/>
+          <w:szCs w:val="24"/>
+          <w:lang w:val="pt-BR"/>
+        </w:rPr>
+      </w:pPr>
+    </w:p>
+    <w:p>
+      <w:pPr>
+        <w:pStyle w:val="9"/>
+        <w:spacing w:line="360" w:lineRule="auto"/>
+        <w:jc w:val="both"/>
+        <w:rPr>
+          <w:rFonts w:ascii="Arial" w:hAnsi="Arial" w:eastAsia="Times New Roman" w:cs="Arial"/>
+          <w:b/>
+          <w:color w:val="000000"/>
+          <w:sz w:val="24"/>
+          <w:szCs w:val="24"/>
+          <w:lang w:eastAsia="pt-BR"/>
+        </w:rPr>
+      </w:pPr>
+      <w:r>
+        <w:rPr>
+          <w:rFonts w:ascii="Arial" w:hAnsi="Arial" w:eastAsia="Times New Roman" w:cs="Arial"/>
+          <w:b/>
+          <w:color w:val="000000"/>
+          <w:sz w:val="24"/>
+          <w:szCs w:val="24"/>
+          <w:lang w:eastAsia="pt-BR"/>
+        </w:rPr>
+        <w:t>4 TOMANDO DECISÕES E PLANO DE AÇÃO</w:t>
+      </w:r>
+    </w:p>
+    <w:p>
+      <w:pPr>
+        <w:pStyle w:val="9"/>
+        <w:spacing w:line="360" w:lineRule="auto"/>
+        <w:jc w:val="both"/>
+        <w:rPr>
+          <w:rFonts w:hint="default" w:ascii="Arial" w:hAnsi="Arial"/>
+          <w:b w:val="0"/>
+          <w:bCs w:val="0"/>
+          <w:sz w:val="24"/>
+          <w:szCs w:val="24"/>
+          <w:lang w:val="pt-BR"/>
+        </w:rPr>
+      </w:pPr>
+      <w:r>
+        <w:rPr>
+          <w:rFonts w:hint="default" w:ascii="Arial" w:hAnsi="Arial" w:cs="Arial"/>
+          <w:b/>
+          <w:bCs/>
+          <w:sz w:val="24"/>
+          <w:szCs w:val="24"/>
+          <w:lang w:val="pt-BR"/>
+        </w:rPr>
+        <w:tab/>
+      </w:r>
+      <w:r>
+        <w:rPr>
+          <w:rFonts w:hint="default" w:ascii="Arial" w:hAnsi="Arial" w:cs="Arial"/>
+          <w:b/>
+          <w:bCs/>
+          <w:sz w:val="24"/>
+          <w:szCs w:val="24"/>
+          <w:lang w:val="pt-BR"/>
+        </w:rPr>
+        <w:t xml:space="preserve">     </w:t>
+      </w:r>
+      <w:r>
+        <w:rPr>
+          <w:rFonts w:hint="default" w:ascii="Arial" w:hAnsi="Arial"/>
+          <w:b w:val="0"/>
+          <w:bCs w:val="0"/>
+          <w:sz w:val="24"/>
+          <w:szCs w:val="24"/>
+          <w:lang w:val="pt-BR"/>
+        </w:rPr>
+        <w:t>As decisões dessa pessoa começaram desde cedo, a partir do momento em que ela desenvolveu interesse por tecnologia e pela área de desenvolvimento. A partir daí, mesmo sem</w:t>
+      </w:r>
+      <w:bookmarkStart w:id="1" w:name="_GoBack"/>
+      <w:r>
+        <w:rPr>
+          <w:rFonts w:hint="default" w:ascii="Arial" w:hAnsi="Arial"/>
+          <w:b w:val="0"/>
+          <w:bCs w:val="0"/>
+          <w:sz w:val="24"/>
+          <w:szCs w:val="24"/>
+          <w:lang w:val="pt-BR"/>
+        </w:rPr>
+        <w:t xml:space="preserve"> </w:t>
+      </w:r>
+      <w:bookmarkEnd w:id="1"/>
+      <w:r>
+        <w:rPr>
+          <w:rFonts w:hint="default" w:ascii="Arial" w:hAnsi="Arial"/>
+          <w:b w:val="0"/>
+          <w:bCs w:val="0"/>
+          <w:sz w:val="24"/>
+          <w:szCs w:val="24"/>
+          <w:lang w:val="pt-BR"/>
+        </w:rPr>
+        <w:t>saber, ela começou a agir, tratando a programação como uma forma de diversão e, consequentemente, absorvendo muito conhecimento que seria útil mais adiante. No ensino médio, essa pessoa decidiu fazer o ENEM para tentar concorrer a uma vaga em alguma faculdade próxima. Essa decisão foi fundamental para que ela estivesse na faculdade em que estuda atualmente.</w:t>
+      </w:r>
+    </w:p>
+    <w:p>
+      <w:pPr>
+        <w:pStyle w:val="9"/>
+        <w:spacing w:line="360" w:lineRule="auto"/>
+        <w:jc w:val="both"/>
+        <w:rPr>
+          <w:rFonts w:hint="default" w:ascii="Arial" w:hAnsi="Arial"/>
+          <w:b w:val="0"/>
+          <w:bCs w:val="0"/>
+          <w:sz w:val="24"/>
+          <w:szCs w:val="24"/>
+          <w:lang w:val="pt-BR"/>
+        </w:rPr>
+      </w:pPr>
+    </w:p>
+    <w:p>
+      <w:pPr>
+        <w:pStyle w:val="9"/>
+        <w:spacing w:line="360" w:lineRule="auto"/>
+        <w:jc w:val="both"/>
+        <w:rPr>
+          <w:rFonts w:ascii="Arial" w:hAnsi="Arial" w:cs="Arial"/>
+          <w:b/>
+          <w:bCs/>
+          <w:sz w:val="24"/>
+          <w:szCs w:val="24"/>
+        </w:rPr>
+      </w:pPr>
+      <w:r>
+        <w:rPr>
+          <w:rFonts w:hint="default" w:ascii="Arial" w:hAnsi="Arial" w:eastAsia="Times New Roman" w:cs="Arial"/>
+          <w:b/>
+          <w:bCs/>
+          <w:color w:val="212529"/>
+          <w:sz w:val="24"/>
+          <w:szCs w:val="24"/>
+          <w:lang w:val="en-US" w:eastAsia="pt-BR"/>
+        </w:rPr>
+        <w:t>4</w:t>
+      </w:r>
+      <w:r>
+        <w:rPr>
+          <w:rFonts w:ascii="Arial" w:hAnsi="Arial" w:eastAsia="Times New Roman" w:cs="Arial"/>
+          <w:b/>
+          <w:bCs/>
+          <w:color w:val="212529"/>
+          <w:sz w:val="24"/>
+          <w:szCs w:val="24"/>
+          <w:lang w:eastAsia="pt-BR"/>
+        </w:rPr>
+        <w:t>.1</w:t>
+      </w:r>
+      <w:r>
+        <w:rPr>
+          <w:rFonts w:ascii="Arial" w:hAnsi="Arial" w:eastAsia="Times New Roman" w:cs="Arial"/>
+          <w:color w:val="212529"/>
+          <w:sz w:val="24"/>
+          <w:szCs w:val="24"/>
+          <w:lang w:eastAsia="pt-BR"/>
+        </w:rPr>
+        <w:t xml:space="preserve"> </w:t>
+      </w:r>
+      <w:r>
+        <w:rPr>
+          <w:rFonts w:ascii="Arial" w:hAnsi="Arial" w:cs="Arial"/>
+          <w:b/>
+          <w:bCs/>
+          <w:sz w:val="24"/>
+          <w:szCs w:val="24"/>
+        </w:rPr>
+        <w:t>Elaboração do Plano de Ação</w:t>
+      </w:r>
+    </w:p>
+    <w:p>
+      <w:pPr>
+        <w:pStyle w:val="9"/>
+        <w:spacing w:line="360" w:lineRule="auto"/>
+        <w:jc w:val="both"/>
+        <w:rPr>
+          <w:rFonts w:hint="default" w:ascii="Arial" w:hAnsi="Arial"/>
+          <w:b w:val="0"/>
+          <w:bCs w:val="0"/>
+          <w:sz w:val="24"/>
+          <w:szCs w:val="24"/>
+          <w:lang w:val="pt-BR"/>
+        </w:rPr>
+      </w:pPr>
+      <w:r>
+        <w:rPr>
+          <w:rFonts w:hint="default" w:ascii="Arial" w:hAnsi="Arial" w:cs="Arial"/>
+          <w:b/>
+          <w:bCs/>
+          <w:sz w:val="24"/>
+          <w:szCs w:val="24"/>
+          <w:lang w:val="pt-BR"/>
+        </w:rPr>
+        <w:tab/>
+      </w:r>
+      <w:r>
+        <w:rPr>
+          <w:rFonts w:hint="default" w:ascii="Arial" w:hAnsi="Arial" w:cs="Arial"/>
+          <w:b/>
+          <w:bCs/>
+          <w:sz w:val="24"/>
+          <w:szCs w:val="24"/>
+          <w:lang w:val="pt-BR"/>
+        </w:rPr>
+        <w:t xml:space="preserve">     </w:t>
+      </w:r>
+      <w:r>
+        <w:rPr>
+          <w:rFonts w:hint="default" w:ascii="Arial" w:hAnsi="Arial"/>
+          <w:b w:val="0"/>
+          <w:bCs w:val="0"/>
+          <w:sz w:val="24"/>
+          <w:szCs w:val="24"/>
+          <w:lang w:val="pt-BR"/>
+        </w:rPr>
+        <w:t>Seu plano de ação atual para alcançar suas metas envolve a variação de estudos teóricos e exercícios práticos, visando otimizar o aprendizado.</w:t>
+      </w:r>
+    </w:p>
+    <w:p>
+      <w:pPr>
+        <w:pStyle w:val="9"/>
+        <w:spacing w:line="360" w:lineRule="auto"/>
+        <w:jc w:val="both"/>
+        <w:rPr>
+          <w:rFonts w:hint="default" w:ascii="Arial" w:hAnsi="Arial"/>
+          <w:b w:val="0"/>
+          <w:bCs w:val="0"/>
+          <w:sz w:val="24"/>
+          <w:szCs w:val="24"/>
+          <w:lang w:val="pt-BR"/>
+        </w:rPr>
+      </w:pPr>
+    </w:p>
+    <w:p>
+      <w:pPr>
+        <w:pStyle w:val="9"/>
+        <w:spacing w:line="360" w:lineRule="auto"/>
+        <w:jc w:val="both"/>
+        <w:rPr>
+          <w:rFonts w:ascii="Arial" w:hAnsi="Arial" w:eastAsia="Times New Roman" w:cs="Arial"/>
+          <w:color w:val="000000"/>
+          <w:sz w:val="24"/>
+          <w:szCs w:val="24"/>
+          <w:lang w:eastAsia="pt-BR"/>
+        </w:rPr>
+      </w:pPr>
+      <w:r>
+        <w:rPr>
+          <w:rFonts w:hint="default" w:ascii="Arial" w:hAnsi="Arial" w:cs="Arial"/>
+          <w:b/>
+          <w:bCs/>
+          <w:sz w:val="24"/>
+          <w:szCs w:val="24"/>
+          <w:lang w:val="pt-BR"/>
+        </w:rPr>
+        <w:t>4</w:t>
+      </w:r>
+      <w:r>
+        <w:rPr>
+          <w:rFonts w:ascii="Arial" w:hAnsi="Arial" w:cs="Arial"/>
+          <w:b/>
+          <w:bCs/>
+          <w:sz w:val="24"/>
+          <w:szCs w:val="24"/>
+        </w:rPr>
+        <w:t>.2</w:t>
+      </w:r>
+      <w:r>
+        <w:rPr>
+          <w:rFonts w:ascii="Arial" w:hAnsi="Arial" w:cs="Arial"/>
+          <w:sz w:val="24"/>
+          <w:szCs w:val="24"/>
+        </w:rPr>
+        <w:t xml:space="preserve"> </w:t>
+      </w:r>
+      <w:r>
+        <w:rPr>
+          <w:rFonts w:ascii="Arial" w:hAnsi="Arial" w:cs="Arial"/>
+          <w:b/>
+          <w:bCs/>
+          <w:sz w:val="24"/>
+          <w:szCs w:val="24"/>
+        </w:rPr>
+        <w:t>Plano Estratégico</w:t>
+      </w:r>
+    </w:p>
+    <w:p>
+      <w:pPr>
+        <w:pStyle w:val="9"/>
+        <w:spacing w:line="360" w:lineRule="auto"/>
+        <w:jc w:val="both"/>
+        <w:rPr>
+          <w:rFonts w:hint="default" w:ascii="Arial" w:hAnsi="Arial" w:cs="Arial"/>
+          <w:b w:val="0"/>
+          <w:bCs w:val="0"/>
+          <w:sz w:val="24"/>
+          <w:szCs w:val="24"/>
+          <w:lang w:val="pt-BR"/>
+        </w:rPr>
+      </w:pPr>
+      <w:r>
+        <w:rPr>
+          <w:rFonts w:hint="default" w:ascii="Arial" w:hAnsi="Arial" w:cs="Arial"/>
+          <w:b/>
+          <w:bCs/>
+          <w:sz w:val="24"/>
+          <w:szCs w:val="24"/>
+          <w:lang w:val="pt-BR"/>
+        </w:rPr>
+        <w:tab/>
+      </w:r>
+      <w:r>
+        <w:rPr>
+          <w:rFonts w:hint="default" w:ascii="Arial" w:hAnsi="Arial" w:cs="Arial"/>
+          <w:b/>
+          <w:bCs/>
+          <w:sz w:val="24"/>
+          <w:szCs w:val="24"/>
+          <w:lang w:val="pt-BR"/>
+        </w:rPr>
+        <w:t xml:space="preserve">     </w:t>
+      </w:r>
+      <w:r>
+        <w:rPr>
+          <w:rFonts w:hint="default" w:ascii="Arial" w:hAnsi="Arial" w:cs="Arial"/>
+          <w:b w:val="0"/>
+          <w:bCs w:val="0"/>
+          <w:sz w:val="24"/>
+          <w:szCs w:val="24"/>
+          <w:lang w:val="pt-BR"/>
+        </w:rPr>
+        <w:t>Essa pessoa não tem planos estrategicos bem definidos, ele acredita que sua personalidade já o fazem destacar-se em meio a outros, então acredita que basta continuar desenvolvendo suas habilidades pessoais e tecnicas e continuar correndo atrás de meio para alcançar o que deseja</w:t>
+      </w:r>
+    </w:p>
+    <w:p>
+      <w:pPr>
+        <w:pStyle w:val="9"/>
+        <w:spacing w:line="360" w:lineRule="auto"/>
+        <w:jc w:val="both"/>
+        <w:rPr>
+          <w:rFonts w:hint="default" w:ascii="Arial" w:hAnsi="Arial" w:cs="Arial"/>
+          <w:b w:val="0"/>
+          <w:bCs w:val="0"/>
+          <w:sz w:val="24"/>
+          <w:szCs w:val="24"/>
+          <w:lang w:val="pt-BR"/>
+        </w:rPr>
+      </w:pPr>
+    </w:p>
+    <w:p>
+      <w:pPr>
+        <w:pStyle w:val="9"/>
+        <w:spacing w:line="360" w:lineRule="auto"/>
+        <w:jc w:val="both"/>
+        <w:rPr>
+          <w:rFonts w:ascii="Arial" w:hAnsi="Arial" w:eastAsia="Arial" w:cs="Arial"/>
+          <w:b/>
+          <w:bCs/>
+          <w:color w:val="000000" w:themeColor="text1"/>
+          <w:sz w:val="24"/>
+          <w:szCs w:val="24"/>
+          <w14:textFill>
+            <w14:solidFill>
+              <w14:schemeClr w14:val="tx1"/>
+            </w14:solidFill>
+          </w14:textFill>
+        </w:rPr>
+      </w:pPr>
+      <w:r>
+        <w:rPr>
+          <w:rFonts w:ascii="Arial" w:hAnsi="Arial" w:cs="Arial"/>
+          <w:b/>
+          <w:bCs/>
+          <w:sz w:val="24"/>
+          <w:szCs w:val="24"/>
+        </w:rPr>
+        <w:t>5</w:t>
+      </w:r>
+      <w:r>
+        <w:rPr>
+          <w:rFonts w:ascii="Arial" w:hAnsi="Arial" w:cs="Arial"/>
+          <w:sz w:val="24"/>
+          <w:szCs w:val="24"/>
+        </w:rPr>
+        <w:t xml:space="preserve"> </w:t>
+      </w:r>
+      <w:r>
+        <w:rPr>
+          <w:rFonts w:ascii="Arial" w:hAnsi="Arial" w:eastAsia="Arial" w:cs="Arial"/>
+          <w:b/>
+          <w:bCs/>
+          <w:color w:val="000000" w:themeColor="text1"/>
+          <w:sz w:val="24"/>
+          <w:szCs w:val="24"/>
+          <w14:textFill>
+            <w14:solidFill>
+              <w14:schemeClr w14:val="tx1"/>
+            </w14:solidFill>
+          </w14:textFill>
+        </w:rPr>
+        <w:t>AVALIAÇÃO DO CURSO</w:t>
+      </w:r>
+    </w:p>
+    <w:p>
+      <w:pPr>
+        <w:pStyle w:val="9"/>
+        <w:spacing w:line="360" w:lineRule="auto"/>
+        <w:jc w:val="both"/>
+        <w:rPr>
+          <w:rFonts w:hint="default" w:ascii="Arial" w:hAnsi="Arial" w:cs="Arial"/>
+          <w:b w:val="0"/>
+          <w:bCs w:val="0"/>
+          <w:sz w:val="24"/>
+          <w:szCs w:val="24"/>
+          <w:lang w:val="pt-BR"/>
+        </w:rPr>
+      </w:pPr>
+      <w:r>
+        <w:rPr>
+          <w:rFonts w:hint="default" w:ascii="Arial" w:hAnsi="Arial" w:cs="Arial"/>
+          <w:b w:val="0"/>
+          <w:bCs w:val="0"/>
+          <w:sz w:val="24"/>
+          <w:szCs w:val="24"/>
+          <w:lang w:val="pt-BR"/>
+        </w:rPr>
+        <w:t>.</w:t>
+      </w:r>
+      <w:r>
+        <w:rPr>
+          <w:rFonts w:hint="default" w:ascii="Arial" w:hAnsi="Arial" w:cs="Arial"/>
+          <w:b/>
+          <w:bCs/>
+          <w:sz w:val="24"/>
+          <w:szCs w:val="24"/>
+          <w:lang w:val="pt-BR"/>
+        </w:rPr>
+        <w:tab/>
+      </w:r>
+      <w:r>
+        <w:rPr>
+          <w:rFonts w:hint="default" w:ascii="Arial" w:hAnsi="Arial" w:cs="Arial"/>
+          <w:b/>
+          <w:bCs/>
+          <w:sz w:val="24"/>
+          <w:szCs w:val="24"/>
+          <w:lang w:val="pt-BR"/>
+        </w:rPr>
+        <w:t xml:space="preserve">     </w:t>
+      </w:r>
+      <w:r>
+        <w:rPr>
+          <w:rFonts w:hint="default" w:ascii="Arial" w:hAnsi="Arial"/>
+          <w:b w:val="0"/>
+          <w:bCs w:val="0"/>
+          <w:sz w:val="24"/>
+          <w:szCs w:val="24"/>
+          <w:lang w:val="pt-BR"/>
+        </w:rPr>
+        <w:t>Essa pessoa acredita que o curso oferecido pela faculdade em que estuda está sendo proveitoso. Mesmo com conhecimentos prévios, ela tem sido surpreendida com novos conhecimentos apresentados durante o curso, os quais não havia encontrado anteriormente. Isso demonstra que o curso está agregando valor e ampliando seus horizontes, proporcionando uma experiência enriquecedora em termos de aprendizado. Essa pessoa está aproveitando essa oportunidade para expandir seu conhecimento e se aprimorar ainda mais na área em que está estudando.</w:t>
+      </w:r>
+    </w:p>
+    <w:p>
+      <w:pPr>
+        <w:pStyle w:val="9"/>
+        <w:spacing w:line="360" w:lineRule="auto"/>
+        <w:jc w:val="both"/>
+        <w:rPr>
+          <w:rFonts w:hint="default" w:ascii="Arial" w:hAnsi="Arial" w:cs="Arial"/>
+          <w:b w:val="0"/>
+          <w:bCs w:val="0"/>
+          <w:sz w:val="24"/>
+          <w:szCs w:val="24"/>
+          <w:lang w:val="pt-BR"/>
+        </w:rPr>
+      </w:pPr>
+    </w:p>
+    <w:p>
+      <w:pPr>
+        <w:pStyle w:val="9"/>
+        <w:spacing w:line="360" w:lineRule="auto"/>
+        <w:jc w:val="both"/>
+        <w:rPr>
+          <w:rFonts w:ascii="Arial" w:hAnsi="Arial" w:cs="Arial"/>
+          <w:b/>
+          <w:sz w:val="24"/>
+          <w:szCs w:val="24"/>
+        </w:rPr>
+      </w:pPr>
+      <w:r>
+        <w:rPr>
+          <w:rFonts w:hint="default" w:ascii="Arial" w:hAnsi="Arial" w:cs="Arial"/>
+          <w:b/>
+          <w:sz w:val="24"/>
+          <w:szCs w:val="24"/>
+          <w:lang w:val="pt-BR"/>
+        </w:rPr>
+        <w:t>6</w:t>
+      </w:r>
+      <w:r>
+        <w:rPr>
+          <w:rFonts w:ascii="Arial" w:hAnsi="Arial" w:cs="Arial"/>
+          <w:b/>
+          <w:sz w:val="24"/>
+          <w:szCs w:val="24"/>
+        </w:rPr>
+        <w:t xml:space="preserve"> CONCLUSÃO</w:t>
+      </w:r>
+    </w:p>
+    <w:p>
+      <w:pPr>
+        <w:pStyle w:val="9"/>
+        <w:spacing w:line="360" w:lineRule="auto"/>
+        <w:jc w:val="both"/>
+        <w:rPr>
+          <w:rFonts w:hint="default" w:ascii="Arial" w:hAnsi="Arial" w:cs="Arial"/>
+          <w:b w:val="0"/>
+          <w:bCs w:val="0"/>
+          <w:sz w:val="24"/>
+          <w:szCs w:val="24"/>
+          <w:lang w:val="pt-BR" w:eastAsia="pt-BR"/>
+        </w:rPr>
+      </w:pPr>
+      <w:r>
+        <w:rPr>
+          <w:rFonts w:hint="default" w:ascii="Arial" w:hAnsi="Arial" w:cs="Arial"/>
+          <w:b/>
+          <w:bCs/>
+          <w:sz w:val="24"/>
+          <w:szCs w:val="24"/>
+          <w:lang w:val="pt-BR"/>
+        </w:rPr>
+        <w:tab/>
+      </w:r>
+      <w:r>
+        <w:rPr>
+          <w:rFonts w:hint="default" w:ascii="Arial" w:hAnsi="Arial" w:cs="Arial"/>
+          <w:b/>
+          <w:bCs/>
+          <w:sz w:val="24"/>
+          <w:szCs w:val="24"/>
+          <w:lang w:val="pt-BR"/>
+        </w:rPr>
+        <w:t xml:space="preserve">     </w:t>
+      </w:r>
+      <w:r>
+        <w:rPr>
+          <w:rFonts w:hint="default" w:ascii="Arial" w:hAnsi="Arial"/>
+          <w:b w:val="0"/>
+          <w:bCs w:val="0"/>
+          <w:sz w:val="24"/>
+          <w:szCs w:val="24"/>
+          <w:lang w:val="pt-BR"/>
+        </w:rPr>
+        <w:t>Concluindo, essa pessoa acredita estar no caminho certo e acredita estar se preparando adequadamente para uma evolução contínua. Ela acredita que em breve surgirá uma oportunidade excelente para seu crescimento profissional. É louvável que essa pessoa tenha confiança em si mesma e esteja aberta às oportunidades que possam surgir. No entanto, é importante lembrar que o crescimento profissional também envolve estar atento, perseverante e preparado para aproveitar as oportunidades quando elas surgirem. Dessa forma, essa pessoa estará bem posicionada para alcançar seus objetivos e avançar em sua carreira.</w:t>
+      </w:r>
     </w:p>
     <w:sectPr>
       <w:headerReference r:id="rId5" w:type="default"/>
@@ -3338,7 +4430,7 @@
     <w:sdtPr>
       <w:id w:val="1953536074"/>
       <w:docPartObj>
-        <w:docPartGallery w:val="AutoText"/>
+        <w:docPartGallery w:val="autotext"/>
       </w:docPartObj>
     </w:sdtPr>
     <w:sdtContent>
@@ -3378,7 +4470,7 @@
   <w:docDefaults>
     <w:rPrDefault>
       <w:rPr>
-        <w:rFonts w:asciiTheme="minorHAnsi" w:hAnsiTheme="minorHAnsi" w:eastAsiaTheme="minorHAnsi" w:cstheme="minorBidi"/>
+        <w:rFonts w:ascii="Times New Roman" w:hAnsi="Times New Roman" w:eastAsia="SimSun" w:cs="Times New Roman"/>
       </w:rPr>
     </w:rPrDefault>
     <w:pPrDefault/>
@@ -3921,6 +5013,7 @@
     <w:basedOn w:val="4"/>
     <w:semiHidden/>
     <w:unhideWhenUsed/>
+    <w:qFormat/>
     <w:uiPriority w:val="99"/>
     <w:rPr>
       <w:color w:val="0000FF"/>

</xml_diff>